<commit_message>
Add ERD, ConceptualModel, Fix UCD
</commit_message>
<xml_diff>
--- a/SpecifikacijaZahtjeva.docx
+++ b/SpecifikacijaZahtjeva.docx
@@ -10,8 +10,6 @@
           <w:rFonts w:asciiTheme="minorHAnsi" w:hAnsiTheme="minorHAnsi" w:cstheme="minorHAnsi"/>
         </w:rPr>
       </w:pPr>
-      <w:bookmarkStart w:id="0" w:name="_GoBack"/>
-      <w:bookmarkEnd w:id="0"/>
       <w:r>
         <w:rPr>
           <w:rFonts w:asciiTheme="minorHAnsi" w:hAnsiTheme="minorHAnsi" w:cstheme="minorHAnsi"/>
@@ -445,7 +443,7 @@
           <w:r>
             <w:fldChar w:fldCharType="separate"/>
           </w:r>
-          <w:hyperlink w:anchor="_Toc136864006" w:history="1">
+          <w:hyperlink w:anchor="_Toc137923724" w:history="1">
             <w:r>
               <w:rPr>
                 <w:rStyle w:val="Hyperlink"/>
@@ -473,7 +471,7 @@
                 <w:noProof/>
                 <w:webHidden/>
               </w:rPr>
-              <w:instrText xml:space="preserve"> PAGEREF _Toc136864006 \h </w:instrText>
+              <w:instrText xml:space="preserve"> PAGEREF _Toc137923724 \h </w:instrText>
             </w:r>
             <w:r>
               <w:rPr>
@@ -518,7 +516,7 @@
               <w:lang w:val="en-GB" w:eastAsia="en-GB"/>
             </w:rPr>
           </w:pPr>
-          <w:hyperlink w:anchor="_Toc136864007" w:history="1">
+          <w:hyperlink w:anchor="_Toc137923725" w:history="1">
             <w:r>
               <w:rPr>
                 <w:rStyle w:val="Hyperlink"/>
@@ -546,7 +544,7 @@
                 <w:noProof/>
                 <w:webHidden/>
               </w:rPr>
-              <w:instrText xml:space="preserve"> PAGEREF _Toc136864007 \h </w:instrText>
+              <w:instrText xml:space="preserve"> PAGEREF _Toc137923725 \h </w:instrText>
             </w:r>
             <w:r>
               <w:rPr>
@@ -589,7 +587,7 @@
               <w:lang w:val="en-GB" w:eastAsia="en-GB"/>
             </w:rPr>
           </w:pPr>
-          <w:hyperlink w:anchor="_Toc136864008" w:history="1">
+          <w:hyperlink w:anchor="_Toc137923726" w:history="1">
             <w:r>
               <w:rPr>
                 <w:rStyle w:val="Hyperlink"/>
@@ -617,7 +615,7 @@
                 <w:noProof/>
                 <w:webHidden/>
               </w:rPr>
-              <w:instrText xml:space="preserve"> PAGEREF _Toc136864008 \h </w:instrText>
+              <w:instrText xml:space="preserve"> PAGEREF _Toc137923726 \h </w:instrText>
             </w:r>
             <w:r>
               <w:rPr>
@@ -660,7 +658,7 @@
               <w:lang w:val="en-GB" w:eastAsia="en-GB"/>
             </w:rPr>
           </w:pPr>
-          <w:hyperlink w:anchor="_Toc136864009" w:history="1">
+          <w:hyperlink w:anchor="_Toc137923727" w:history="1">
             <w:r>
               <w:rPr>
                 <w:rStyle w:val="Hyperlink"/>
@@ -688,7 +686,7 @@
                 <w:noProof/>
                 <w:webHidden/>
               </w:rPr>
-              <w:instrText xml:space="preserve"> PAGEREF _Toc136864009 \h </w:instrText>
+              <w:instrText xml:space="preserve"> PAGEREF _Toc137923727 \h </w:instrText>
             </w:r>
             <w:r>
               <w:rPr>
@@ -731,7 +729,7 @@
               <w:lang w:val="en-GB" w:eastAsia="en-GB"/>
             </w:rPr>
           </w:pPr>
-          <w:hyperlink w:anchor="_Toc136864010" w:history="1">
+          <w:hyperlink w:anchor="_Toc137923728" w:history="1">
             <w:r>
               <w:rPr>
                 <w:rStyle w:val="Hyperlink"/>
@@ -759,7 +757,7 @@
                 <w:noProof/>
                 <w:webHidden/>
               </w:rPr>
-              <w:instrText xml:space="preserve"> PAGEREF _Toc136864010 \h </w:instrText>
+              <w:instrText xml:space="preserve"> PAGEREF _Toc137923728 \h </w:instrText>
             </w:r>
             <w:r>
               <w:rPr>
@@ -802,7 +800,7 @@
               <w:lang w:val="en-GB" w:eastAsia="en-GB"/>
             </w:rPr>
           </w:pPr>
-          <w:hyperlink w:anchor="_Toc136864011" w:history="1">
+          <w:hyperlink w:anchor="_Toc137923729" w:history="1">
             <w:r>
               <w:rPr>
                 <w:rStyle w:val="Hyperlink"/>
@@ -830,7 +828,7 @@
                 <w:noProof/>
                 <w:webHidden/>
               </w:rPr>
-              <w:instrText xml:space="preserve"> PAGEREF _Toc136864011 \h </w:instrText>
+              <w:instrText xml:space="preserve"> PAGEREF _Toc137923729 \h </w:instrText>
             </w:r>
             <w:r>
               <w:rPr>
@@ -873,7 +871,7 @@
               <w:lang w:val="en-GB" w:eastAsia="en-GB"/>
             </w:rPr>
           </w:pPr>
-          <w:hyperlink w:anchor="_Toc136864012" w:history="1">
+          <w:hyperlink w:anchor="_Toc137923730" w:history="1">
             <w:r>
               <w:rPr>
                 <w:rStyle w:val="Hyperlink"/>
@@ -901,7 +899,7 @@
                 <w:noProof/>
                 <w:webHidden/>
               </w:rPr>
-              <w:instrText xml:space="preserve"> PAGEREF _Toc136864012 \h </w:instrText>
+              <w:instrText xml:space="preserve"> PAGEREF _Toc137923730 \h </w:instrText>
             </w:r>
             <w:r>
               <w:rPr>
@@ -946,7 +944,7 @@
               <w:lang w:val="en-GB" w:eastAsia="en-GB"/>
             </w:rPr>
           </w:pPr>
-          <w:hyperlink w:anchor="_Toc136864013" w:history="1">
+          <w:hyperlink w:anchor="_Toc137923731" w:history="1">
             <w:r>
               <w:rPr>
                 <w:rStyle w:val="Hyperlink"/>
@@ -974,7 +972,7 @@
                 <w:noProof/>
                 <w:webHidden/>
               </w:rPr>
-              <w:instrText xml:space="preserve"> PAGEREF _Toc136864013 \h </w:instrText>
+              <w:instrText xml:space="preserve"> PAGEREF _Toc137923731 \h </w:instrText>
             </w:r>
             <w:r>
               <w:rPr>
@@ -1017,7 +1015,7 @@
               <w:lang w:val="en-GB" w:eastAsia="en-GB"/>
             </w:rPr>
           </w:pPr>
-          <w:hyperlink w:anchor="_Toc136864014" w:history="1">
+          <w:hyperlink w:anchor="_Toc137923732" w:history="1">
             <w:r>
               <w:rPr>
                 <w:rStyle w:val="Hyperlink"/>
@@ -1045,7 +1043,7 @@
                 <w:noProof/>
                 <w:webHidden/>
               </w:rPr>
-              <w:instrText xml:space="preserve"> PAGEREF _Toc136864014 \h </w:instrText>
+              <w:instrText xml:space="preserve"> PAGEREF _Toc137923732 \h </w:instrText>
             </w:r>
             <w:r>
               <w:rPr>
@@ -1088,7 +1086,7 @@
               <w:lang w:val="en-GB" w:eastAsia="en-GB"/>
             </w:rPr>
           </w:pPr>
-          <w:hyperlink w:anchor="_Toc136864015" w:history="1">
+          <w:hyperlink w:anchor="_Toc137923733" w:history="1">
             <w:r>
               <w:rPr>
                 <w:rStyle w:val="Hyperlink"/>
@@ -1116,7 +1114,7 @@
                 <w:noProof/>
                 <w:webHidden/>
               </w:rPr>
-              <w:instrText xml:space="preserve"> PAGEREF _Toc136864015 \h </w:instrText>
+              <w:instrText xml:space="preserve"> PAGEREF _Toc137923733 \h </w:instrText>
             </w:r>
             <w:r>
               <w:rPr>
@@ -1159,7 +1157,7 @@
               <w:lang w:val="en-GB" w:eastAsia="en-GB"/>
             </w:rPr>
           </w:pPr>
-          <w:hyperlink w:anchor="_Toc136864016" w:history="1">
+          <w:hyperlink w:anchor="_Toc137923734" w:history="1">
             <w:r>
               <w:rPr>
                 <w:rStyle w:val="Hyperlink"/>
@@ -1187,7 +1185,7 @@
                 <w:noProof/>
                 <w:webHidden/>
               </w:rPr>
-              <w:instrText xml:space="preserve"> PAGEREF _Toc136864016 \h </w:instrText>
+              <w:instrText xml:space="preserve"> PAGEREF _Toc137923734 \h </w:instrText>
             </w:r>
             <w:r>
               <w:rPr>
@@ -1230,7 +1228,7 @@
               <w:lang w:val="en-GB" w:eastAsia="en-GB"/>
             </w:rPr>
           </w:pPr>
-          <w:hyperlink w:anchor="_Toc136864017" w:history="1">
+          <w:hyperlink w:anchor="_Toc137923735" w:history="1">
             <w:r>
               <w:rPr>
                 <w:rStyle w:val="Hyperlink"/>
@@ -1258,7 +1256,7 @@
                 <w:noProof/>
                 <w:webHidden/>
               </w:rPr>
-              <w:instrText xml:space="preserve"> PAGEREF _Toc136864017 \h </w:instrText>
+              <w:instrText xml:space="preserve"> PAGEREF _Toc137923735 \h </w:instrText>
             </w:r>
             <w:r>
               <w:rPr>
@@ -1303,7 +1301,7 @@
               <w:lang w:val="en-GB" w:eastAsia="en-GB"/>
             </w:rPr>
           </w:pPr>
-          <w:hyperlink w:anchor="_Toc136864018" w:history="1">
+          <w:hyperlink w:anchor="_Toc137923736" w:history="1">
             <w:r>
               <w:rPr>
                 <w:rStyle w:val="Hyperlink"/>
@@ -1331,7 +1329,7 @@
                 <w:noProof/>
                 <w:webHidden/>
               </w:rPr>
-              <w:instrText xml:space="preserve"> PAGEREF _Toc136864018 \h </w:instrText>
+              <w:instrText xml:space="preserve"> PAGEREF _Toc137923736 \h </w:instrText>
             </w:r>
             <w:r>
               <w:rPr>
@@ -1374,7 +1372,7 @@
               <w:lang w:val="en-GB" w:eastAsia="en-GB"/>
             </w:rPr>
           </w:pPr>
-          <w:hyperlink w:anchor="_Toc136864019" w:history="1">
+          <w:hyperlink w:anchor="_Toc137923737" w:history="1">
             <w:r>
               <w:rPr>
                 <w:rStyle w:val="Hyperlink"/>
@@ -1402,7 +1400,7 @@
                 <w:noProof/>
                 <w:webHidden/>
               </w:rPr>
-              <w:instrText xml:space="preserve"> PAGEREF _Toc136864019 \h </w:instrText>
+              <w:instrText xml:space="preserve"> PAGEREF _Toc137923737 \h </w:instrText>
             </w:r>
             <w:r>
               <w:rPr>
@@ -1445,7 +1443,7 @@
               <w:lang w:val="en-GB" w:eastAsia="en-GB"/>
             </w:rPr>
           </w:pPr>
-          <w:hyperlink w:anchor="_Toc136864020" w:history="1">
+          <w:hyperlink w:anchor="_Toc137923738" w:history="1">
             <w:r>
               <w:rPr>
                 <w:rStyle w:val="Hyperlink"/>
@@ -1473,7 +1471,7 @@
                 <w:noProof/>
                 <w:webHidden/>
               </w:rPr>
-              <w:instrText xml:space="preserve"> PAGEREF _Toc136864020 \h </w:instrText>
+              <w:instrText xml:space="preserve"> PAGEREF _Toc137923738 \h </w:instrText>
             </w:r>
             <w:r>
               <w:rPr>
@@ -1516,7 +1514,7 @@
               <w:lang w:val="en-GB" w:eastAsia="en-GB"/>
             </w:rPr>
           </w:pPr>
-          <w:hyperlink w:anchor="_Toc136864021" w:history="1">
+          <w:hyperlink w:anchor="_Toc137923739" w:history="1">
             <w:r>
               <w:rPr>
                 <w:rStyle w:val="Hyperlink"/>
@@ -1544,7 +1542,7 @@
                 <w:noProof/>
                 <w:webHidden/>
               </w:rPr>
-              <w:instrText xml:space="preserve"> PAGEREF _Toc136864021 \h </w:instrText>
+              <w:instrText xml:space="preserve"> PAGEREF _Toc137923739 \h </w:instrText>
             </w:r>
             <w:r>
               <w:rPr>
@@ -1587,7 +1585,7 @@
               <w:lang w:val="en-GB" w:eastAsia="en-GB"/>
             </w:rPr>
           </w:pPr>
-          <w:hyperlink w:anchor="_Toc136864022" w:history="1">
+          <w:hyperlink w:anchor="_Toc137923740" w:history="1">
             <w:r>
               <w:rPr>
                 <w:rStyle w:val="Hyperlink"/>
@@ -1615,7 +1613,7 @@
                 <w:noProof/>
                 <w:webHidden/>
               </w:rPr>
-              <w:instrText xml:space="preserve"> PAGEREF _Toc136864022 \h </w:instrText>
+              <w:instrText xml:space="preserve"> PAGEREF _Toc137923740 \h </w:instrText>
             </w:r>
             <w:r>
               <w:rPr>
@@ -1658,7 +1656,7 @@
               <w:lang w:val="en-GB" w:eastAsia="en-GB"/>
             </w:rPr>
           </w:pPr>
-          <w:hyperlink w:anchor="_Toc136864023" w:history="1">
+          <w:hyperlink w:anchor="_Toc137923741" w:history="1">
             <w:r>
               <w:rPr>
                 <w:rStyle w:val="Hyperlink"/>
@@ -1686,7 +1684,7 @@
                 <w:noProof/>
                 <w:webHidden/>
               </w:rPr>
-              <w:instrText xml:space="preserve"> PAGEREF _Toc136864023 \h </w:instrText>
+              <w:instrText xml:space="preserve"> PAGEREF _Toc137923741 \h </w:instrText>
             </w:r>
             <w:r>
               <w:rPr>
@@ -1731,7 +1729,7 @@
               <w:lang w:val="en-GB" w:eastAsia="en-GB"/>
             </w:rPr>
           </w:pPr>
-          <w:hyperlink w:anchor="_Toc136864024" w:history="1">
+          <w:hyperlink w:anchor="_Toc137923742" w:history="1">
             <w:r>
               <w:rPr>
                 <w:rStyle w:val="Hyperlink"/>
@@ -1759,7 +1757,7 @@
                 <w:noProof/>
                 <w:webHidden/>
               </w:rPr>
-              <w:instrText xml:space="preserve"> PAGEREF _Toc136864024 \h </w:instrText>
+              <w:instrText xml:space="preserve"> PAGEREF _Toc137923742 \h </w:instrText>
             </w:r>
             <w:r>
               <w:rPr>
@@ -1801,14 +1799,14 @@
               <w:lang w:val="en-GB" w:eastAsia="en-GB"/>
             </w:rPr>
           </w:pPr>
-          <w:hyperlink w:anchor="_Toc136864025" w:history="1">
+          <w:hyperlink w:anchor="_Toc137923743" w:history="1">
             <w:r>
               <w:rPr>
                 <w:rStyle w:val="Hyperlink"/>
                 <w:rFonts w:cstheme="minorHAnsi"/>
                 <w:noProof/>
               </w:rPr>
-              <w:t>2. Dijagram toka podataka</w:t>
+              <w:t>2. Izvori porijekla zahtjeva</w:t>
             </w:r>
             <w:r>
               <w:rPr>
@@ -1829,7 +1827,7 @@
                 <w:noProof/>
                 <w:webHidden/>
               </w:rPr>
-              <w:instrText xml:space="preserve"> PAGEREF _Toc136864025 \h </w:instrText>
+              <w:instrText xml:space="preserve"> PAGEREF _Toc137923743 \h </w:instrText>
             </w:r>
             <w:r>
               <w:rPr>
@@ -1874,14 +1872,14 @@
               <w:lang w:val="en-GB" w:eastAsia="en-GB"/>
             </w:rPr>
           </w:pPr>
-          <w:hyperlink w:anchor="_Toc136864026" w:history="1">
+          <w:hyperlink w:anchor="_Toc137923744" w:history="1">
             <w:r>
               <w:rPr>
                 <w:rStyle w:val="Hyperlink"/>
                 <w:rFonts w:cstheme="minorHAnsi"/>
                 <w:noProof/>
               </w:rPr>
-              <w:t>2.1. Dijagram konteksta</w:t>
+              <w:t>2.1. Primjer prikupljenih dokumenata</w:t>
             </w:r>
             <w:r>
               <w:rPr>
@@ -1902,7 +1900,7 @@
                 <w:noProof/>
                 <w:webHidden/>
               </w:rPr>
-              <w:instrText xml:space="preserve"> PAGEREF _Toc136864026 \h </w:instrText>
+              <w:instrText xml:space="preserve"> PAGEREF _Toc137923744 \h </w:instrText>
             </w:r>
             <w:r>
               <w:rPr>
@@ -1947,14 +1945,14 @@
               <w:lang w:val="en-GB" w:eastAsia="en-GB"/>
             </w:rPr>
           </w:pPr>
-          <w:hyperlink w:anchor="_Toc136864027" w:history="1">
+          <w:hyperlink w:anchor="_Toc137923745" w:history="1">
             <w:r>
               <w:rPr>
                 <w:rStyle w:val="Hyperlink"/>
                 <w:rFonts w:cstheme="minorHAnsi"/>
                 <w:noProof/>
               </w:rPr>
-              <w:t>2.2. Dijagram glavnih procesa</w:t>
+              <w:t>2.2. Surogat</w:t>
             </w:r>
             <w:r>
               <w:rPr>
@@ -1975,7 +1973,77 @@
                 <w:noProof/>
                 <w:webHidden/>
               </w:rPr>
-              <w:instrText xml:space="preserve"> PAGEREF _Toc136864027 \h </w:instrText>
+              <w:instrText xml:space="preserve"> PAGEREF _Toc137923745 \h </w:instrText>
+            </w:r>
+            <w:r>
+              <w:rPr>
+                <w:noProof/>
+                <w:webHidden/>
+              </w:rPr>
+            </w:r>
+            <w:r>
+              <w:rPr>
+                <w:noProof/>
+                <w:webHidden/>
+              </w:rPr>
+              <w:fldChar w:fldCharType="separate"/>
+            </w:r>
+            <w:r>
+              <w:rPr>
+                <w:noProof/>
+                <w:webHidden/>
+              </w:rPr>
+              <w:t>7</w:t>
+            </w:r>
+            <w:r>
+              <w:rPr>
+                <w:noProof/>
+                <w:webHidden/>
+              </w:rPr>
+              <w:fldChar w:fldCharType="end"/>
+            </w:r>
+          </w:hyperlink>
+        </w:p>
+        <w:p>
+          <w:pPr>
+            <w:pStyle w:val="TOC1"/>
+            <w:rPr>
+              <w:rFonts w:asciiTheme="minorHAnsi" w:eastAsiaTheme="minorEastAsia" w:hAnsiTheme="minorHAnsi" w:cstheme="minorBidi"/>
+              <w:noProof/>
+              <w:sz w:val="22"/>
+              <w:szCs w:val="22"/>
+              <w:lang w:val="en-GB" w:eastAsia="en-GB"/>
+            </w:rPr>
+          </w:pPr>
+          <w:hyperlink w:anchor="_Toc137923746" w:history="1">
+            <w:r>
+              <w:rPr>
+                <w:rStyle w:val="Hyperlink"/>
+                <w:rFonts w:cstheme="minorHAnsi"/>
+                <w:noProof/>
+              </w:rPr>
+              <w:t>3. Dijagram toka podataka</w:t>
+            </w:r>
+            <w:r>
+              <w:rPr>
+                <w:noProof/>
+                <w:webHidden/>
+              </w:rPr>
+              <w:tab/>
+            </w:r>
+            <w:r>
+              <w:rPr>
+                <w:noProof/>
+                <w:webHidden/>
+              </w:rPr>
+              <w:fldChar w:fldCharType="begin"/>
+            </w:r>
+            <w:r>
+              <w:rPr>
+                <w:noProof/>
+                <w:webHidden/>
+              </w:rPr>
+              <w:instrText xml:space="preserve"> PAGEREF _Toc137923746 \h </w:instrText>
             </w:r>
             <w:r>
               <w:rPr>
@@ -2020,14 +2088,14 @@
               <w:lang w:val="en-GB" w:eastAsia="en-GB"/>
             </w:rPr>
           </w:pPr>
-          <w:hyperlink w:anchor="_Toc136864028" w:history="1">
+          <w:hyperlink w:anchor="_Toc137923747" w:history="1">
             <w:r>
               <w:rPr>
                 <w:rStyle w:val="Hyperlink"/>
                 <w:rFonts w:cstheme="minorHAnsi"/>
                 <w:noProof/>
               </w:rPr>
-              <w:t>2.3. Detaljni dijagram</w:t>
+              <w:t>3.1. Dijagram konteksta</w:t>
             </w:r>
             <w:r>
               <w:rPr>
@@ -2048,7 +2116,7 @@
                 <w:noProof/>
                 <w:webHidden/>
               </w:rPr>
-              <w:instrText xml:space="preserve"> PAGEREF _Toc136864028 \h </w:instrText>
+              <w:instrText xml:space="preserve"> PAGEREF _Toc137923747 \h </w:instrText>
             </w:r>
             <w:r>
               <w:rPr>
@@ -2069,6 +2137,292 @@
                 <w:webHidden/>
               </w:rPr>
               <w:t>8</w:t>
+            </w:r>
+            <w:r>
+              <w:rPr>
+                <w:noProof/>
+                <w:webHidden/>
+              </w:rPr>
+              <w:fldChar w:fldCharType="end"/>
+            </w:r>
+          </w:hyperlink>
+        </w:p>
+        <w:p>
+          <w:pPr>
+            <w:pStyle w:val="TOC2"/>
+            <w:tabs>
+              <w:tab w:val="right" w:leader="dot" w:pos="9062"/>
+            </w:tabs>
+            <w:rPr>
+              <w:rFonts w:asciiTheme="minorHAnsi" w:eastAsiaTheme="minorEastAsia" w:hAnsiTheme="minorHAnsi" w:cstheme="minorBidi"/>
+              <w:noProof/>
+              <w:sz w:val="22"/>
+              <w:szCs w:val="22"/>
+              <w:lang w:val="en-GB" w:eastAsia="en-GB"/>
+            </w:rPr>
+          </w:pPr>
+          <w:hyperlink w:anchor="_Toc137923748" w:history="1">
+            <w:r>
+              <w:rPr>
+                <w:rStyle w:val="Hyperlink"/>
+                <w:rFonts w:cstheme="minorHAnsi"/>
+                <w:noProof/>
+              </w:rPr>
+              <w:t>3.2. Dijagram glavnih procesa</w:t>
+            </w:r>
+            <w:r>
+              <w:rPr>
+                <w:noProof/>
+                <w:webHidden/>
+              </w:rPr>
+              <w:tab/>
+            </w:r>
+            <w:r>
+              <w:rPr>
+                <w:noProof/>
+                <w:webHidden/>
+              </w:rPr>
+              <w:fldChar w:fldCharType="begin"/>
+            </w:r>
+            <w:r>
+              <w:rPr>
+                <w:noProof/>
+                <w:webHidden/>
+              </w:rPr>
+              <w:instrText xml:space="preserve"> PAGEREF _Toc137923748 \h </w:instrText>
+            </w:r>
+            <w:r>
+              <w:rPr>
+                <w:noProof/>
+                <w:webHidden/>
+              </w:rPr>
+            </w:r>
+            <w:r>
+              <w:rPr>
+                <w:noProof/>
+                <w:webHidden/>
+              </w:rPr>
+              <w:fldChar w:fldCharType="separate"/>
+            </w:r>
+            <w:r>
+              <w:rPr>
+                <w:noProof/>
+                <w:webHidden/>
+              </w:rPr>
+              <w:t>9</w:t>
+            </w:r>
+            <w:r>
+              <w:rPr>
+                <w:noProof/>
+                <w:webHidden/>
+              </w:rPr>
+              <w:fldChar w:fldCharType="end"/>
+            </w:r>
+          </w:hyperlink>
+        </w:p>
+        <w:p>
+          <w:pPr>
+            <w:pStyle w:val="TOC2"/>
+            <w:tabs>
+              <w:tab w:val="right" w:leader="dot" w:pos="9062"/>
+            </w:tabs>
+            <w:rPr>
+              <w:rFonts w:asciiTheme="minorHAnsi" w:eastAsiaTheme="minorEastAsia" w:hAnsiTheme="minorHAnsi" w:cstheme="minorBidi"/>
+              <w:noProof/>
+              <w:sz w:val="22"/>
+              <w:szCs w:val="22"/>
+              <w:lang w:val="en-GB" w:eastAsia="en-GB"/>
+            </w:rPr>
+          </w:pPr>
+          <w:hyperlink w:anchor="_Toc137923749" w:history="1">
+            <w:r>
+              <w:rPr>
+                <w:rStyle w:val="Hyperlink"/>
+                <w:rFonts w:cstheme="minorHAnsi"/>
+                <w:noProof/>
+              </w:rPr>
+              <w:t>3.3. Detaljni dijagram</w:t>
+            </w:r>
+            <w:r>
+              <w:rPr>
+                <w:noProof/>
+                <w:webHidden/>
+              </w:rPr>
+              <w:tab/>
+            </w:r>
+            <w:r>
+              <w:rPr>
+                <w:noProof/>
+                <w:webHidden/>
+              </w:rPr>
+              <w:fldChar w:fldCharType="begin"/>
+            </w:r>
+            <w:r>
+              <w:rPr>
+                <w:noProof/>
+                <w:webHidden/>
+              </w:rPr>
+              <w:instrText xml:space="preserve"> PAGEREF _Toc137923749 \h </w:instrText>
+            </w:r>
+            <w:r>
+              <w:rPr>
+                <w:noProof/>
+                <w:webHidden/>
+              </w:rPr>
+            </w:r>
+            <w:r>
+              <w:rPr>
+                <w:noProof/>
+                <w:webHidden/>
+              </w:rPr>
+              <w:fldChar w:fldCharType="separate"/>
+            </w:r>
+            <w:r>
+              <w:rPr>
+                <w:noProof/>
+                <w:webHidden/>
+              </w:rPr>
+              <w:t>9</w:t>
+            </w:r>
+            <w:r>
+              <w:rPr>
+                <w:noProof/>
+                <w:webHidden/>
+              </w:rPr>
+              <w:fldChar w:fldCharType="end"/>
+            </w:r>
+          </w:hyperlink>
+        </w:p>
+        <w:p>
+          <w:pPr>
+            <w:pStyle w:val="TOC1"/>
+            <w:rPr>
+              <w:rFonts w:asciiTheme="minorHAnsi" w:eastAsiaTheme="minorEastAsia" w:hAnsiTheme="minorHAnsi" w:cstheme="minorBidi"/>
+              <w:noProof/>
+              <w:sz w:val="22"/>
+              <w:szCs w:val="22"/>
+              <w:lang w:val="en-GB" w:eastAsia="en-GB"/>
+            </w:rPr>
+          </w:pPr>
+          <w:hyperlink w:anchor="_Toc137923750" w:history="1">
+            <w:r>
+              <w:rPr>
+                <w:rStyle w:val="Hyperlink"/>
+                <w:rFonts w:cstheme="minorHAnsi"/>
+                <w:noProof/>
+              </w:rPr>
+              <w:t>4. Dijagram dekompozicije funkcija</w:t>
+            </w:r>
+            <w:r>
+              <w:rPr>
+                <w:noProof/>
+                <w:webHidden/>
+              </w:rPr>
+              <w:tab/>
+            </w:r>
+            <w:r>
+              <w:rPr>
+                <w:noProof/>
+                <w:webHidden/>
+              </w:rPr>
+              <w:fldChar w:fldCharType="begin"/>
+            </w:r>
+            <w:r>
+              <w:rPr>
+                <w:noProof/>
+                <w:webHidden/>
+              </w:rPr>
+              <w:instrText xml:space="preserve"> PAGEREF _Toc137923750 \h </w:instrText>
+            </w:r>
+            <w:r>
+              <w:rPr>
+                <w:noProof/>
+                <w:webHidden/>
+              </w:rPr>
+            </w:r>
+            <w:r>
+              <w:rPr>
+                <w:noProof/>
+                <w:webHidden/>
+              </w:rPr>
+              <w:fldChar w:fldCharType="separate"/>
+            </w:r>
+            <w:r>
+              <w:rPr>
+                <w:noProof/>
+                <w:webHidden/>
+              </w:rPr>
+              <w:t>10</w:t>
+            </w:r>
+            <w:r>
+              <w:rPr>
+                <w:noProof/>
+                <w:webHidden/>
+              </w:rPr>
+              <w:fldChar w:fldCharType="end"/>
+            </w:r>
+          </w:hyperlink>
+        </w:p>
+        <w:p>
+          <w:pPr>
+            <w:pStyle w:val="TOC1"/>
+            <w:rPr>
+              <w:rFonts w:asciiTheme="minorHAnsi" w:eastAsiaTheme="minorEastAsia" w:hAnsiTheme="minorHAnsi" w:cstheme="minorBidi"/>
+              <w:noProof/>
+              <w:sz w:val="22"/>
+              <w:szCs w:val="22"/>
+              <w:lang w:val="en-GB" w:eastAsia="en-GB"/>
+            </w:rPr>
+          </w:pPr>
+          <w:hyperlink w:anchor="_Toc137923751" w:history="1">
+            <w:r>
+              <w:rPr>
+                <w:rStyle w:val="Hyperlink"/>
+                <w:rFonts w:cstheme="minorHAnsi"/>
+                <w:noProof/>
+              </w:rPr>
+              <w:t>5. Dodatak</w:t>
+            </w:r>
+            <w:r>
+              <w:rPr>
+                <w:noProof/>
+                <w:webHidden/>
+              </w:rPr>
+              <w:tab/>
+            </w:r>
+            <w:r>
+              <w:rPr>
+                <w:noProof/>
+                <w:webHidden/>
+              </w:rPr>
+              <w:fldChar w:fldCharType="begin"/>
+            </w:r>
+            <w:r>
+              <w:rPr>
+                <w:noProof/>
+                <w:webHidden/>
+              </w:rPr>
+              <w:instrText xml:space="preserve"> PAGEREF _Toc137923751 \h </w:instrText>
+            </w:r>
+            <w:r>
+              <w:rPr>
+                <w:noProof/>
+                <w:webHidden/>
+              </w:rPr>
+            </w:r>
+            <w:r>
+              <w:rPr>
+                <w:noProof/>
+                <w:webHidden/>
+              </w:rPr>
+              <w:fldChar w:fldCharType="separate"/>
+            </w:r>
+            <w:r>
+              <w:rPr>
+                <w:noProof/>
+                <w:webHidden/>
+              </w:rPr>
+              <w:t>11</w:t>
             </w:r>
             <w:r>
               <w:rPr>
@@ -2119,7 +2473,7 @@
           <w:sz w:val="32"/>
         </w:rPr>
       </w:pPr>
-      <w:bookmarkStart w:id="1" w:name="_Toc136864006"/>
+      <w:bookmarkStart w:id="0" w:name="_Toc137923724"/>
       <w:r>
         <w:rPr>
           <w:rFonts w:asciiTheme="minorHAnsi" w:hAnsiTheme="minorHAnsi" w:cstheme="minorHAnsi"/>
@@ -2128,7 +2482,7 @@
         <w:lastRenderedPageBreak/>
         <w:t>Analiza zahtjeva</w:t>
       </w:r>
-      <w:bookmarkEnd w:id="1"/>
+      <w:bookmarkEnd w:id="0"/>
     </w:p>
     <w:p>
       <w:pPr>
@@ -2151,7 +2505,7 @@
           <w:sz w:val="28"/>
         </w:rPr>
       </w:pPr>
-      <w:bookmarkStart w:id="2" w:name="_Toc136864007"/>
+      <w:bookmarkStart w:id="1" w:name="_Toc137923725"/>
       <w:r>
         <w:rPr>
           <w:rFonts w:asciiTheme="minorHAnsi" w:hAnsiTheme="minorHAnsi" w:cstheme="minorHAnsi"/>
@@ -2159,39 +2513,25 @@
         </w:rPr>
         <w:t>Poslovni zahtjevi</w:t>
       </w:r>
+      <w:bookmarkEnd w:id="1"/>
+    </w:p>
+    <w:p>
+      <w:pPr>
+        <w:pStyle w:val="Heading3"/>
+        <w:rPr>
+          <w:rFonts w:asciiTheme="minorHAnsi" w:hAnsiTheme="minorHAnsi" w:cstheme="minorHAnsi"/>
+          <w:i w:val="0"/>
+        </w:rPr>
+      </w:pPr>
+      <w:bookmarkStart w:id="2" w:name="_Toc137923726"/>
+      <w:r>
+        <w:rPr>
+          <w:rFonts w:asciiTheme="minorHAnsi" w:hAnsiTheme="minorHAnsi" w:cstheme="minorHAnsi"/>
+          <w:i w:val="0"/>
+        </w:rPr>
+        <w:t>Kupnja digitalnih igara putem platforme</w:t>
+      </w:r>
       <w:bookmarkEnd w:id="2"/>
-    </w:p>
-    <w:p>
-      <w:pPr>
-        <w:pStyle w:val="ListParagraph"/>
-        <w:ind w:left="1080"/>
-        <w:jc w:val="both"/>
-        <w:rPr>
-          <w:rFonts w:cstheme="minorHAnsi"/>
-          <w:b/>
-          <w:bCs/>
-          <w:sz w:val="24"/>
-          <w:szCs w:val="24"/>
-        </w:rPr>
-      </w:pPr>
-    </w:p>
-    <w:p>
-      <w:pPr>
-        <w:pStyle w:val="Heading3"/>
-        <w:rPr>
-          <w:rFonts w:asciiTheme="minorHAnsi" w:hAnsiTheme="minorHAnsi" w:cstheme="minorHAnsi"/>
-          <w:i w:val="0"/>
-        </w:rPr>
-      </w:pPr>
-      <w:bookmarkStart w:id="3" w:name="_Toc136864008"/>
-      <w:r>
-        <w:rPr>
-          <w:rFonts w:asciiTheme="minorHAnsi" w:hAnsiTheme="minorHAnsi" w:cstheme="minorHAnsi"/>
-          <w:i w:val="0"/>
-        </w:rPr>
-        <w:t>Kupnja digitalnih igara putem platforme</w:t>
-      </w:r>
-      <w:bookmarkEnd w:id="3"/>
     </w:p>
     <w:p>
       <w:pPr>
@@ -2310,7 +2650,7 @@
           <w:i w:val="0"/>
         </w:rPr>
       </w:pPr>
-      <w:bookmarkStart w:id="4" w:name="_Toc136864009"/>
+      <w:bookmarkStart w:id="3" w:name="_Toc137923727"/>
       <w:r>
         <w:rPr>
           <w:rFonts w:asciiTheme="minorHAnsi" w:hAnsiTheme="minorHAnsi" w:cstheme="minorHAnsi"/>
@@ -2318,7 +2658,7 @@
         </w:rPr>
         <w:t>Sigurnost i pouzdanost sustava plaćanja</w:t>
       </w:r>
-      <w:bookmarkEnd w:id="4"/>
+      <w:bookmarkEnd w:id="3"/>
     </w:p>
     <w:p>
       <w:pPr>
@@ -2365,7 +2705,7 @@
           <w:i w:val="0"/>
         </w:rPr>
       </w:pPr>
-      <w:bookmarkStart w:id="5" w:name="_Toc136864010"/>
+      <w:bookmarkStart w:id="4" w:name="_Toc137923728"/>
       <w:r>
         <w:rPr>
           <w:rFonts w:asciiTheme="minorHAnsi" w:hAnsiTheme="minorHAnsi" w:cstheme="minorHAnsi"/>
@@ -2373,7 +2713,7 @@
         </w:rPr>
         <w:t>Pregled biblioteke igara</w:t>
       </w:r>
-      <w:bookmarkEnd w:id="5"/>
+      <w:bookmarkEnd w:id="4"/>
     </w:p>
     <w:p>
       <w:pPr>
@@ -2421,7 +2761,7 @@
           <w:i w:val="0"/>
         </w:rPr>
       </w:pPr>
-      <w:bookmarkStart w:id="6" w:name="_Toc136864011"/>
+      <w:bookmarkStart w:id="5" w:name="_Toc137923729"/>
       <w:r>
         <w:rPr>
           <w:rFonts w:asciiTheme="minorHAnsi" w:hAnsiTheme="minorHAnsi" w:cstheme="minorHAnsi"/>
@@ -2429,7 +2769,7 @@
         </w:rPr>
         <w:t>Korisničke recenzije i ocjene</w:t>
       </w:r>
-      <w:bookmarkEnd w:id="6"/>
+      <w:bookmarkEnd w:id="5"/>
     </w:p>
     <w:p>
       <w:pPr>
@@ -2466,7 +2806,7 @@
           <w:i w:val="0"/>
         </w:rPr>
       </w:pPr>
-      <w:bookmarkStart w:id="7" w:name="_Toc136864012"/>
+      <w:bookmarkStart w:id="6" w:name="_Toc137923730"/>
       <w:r>
         <w:rPr>
           <w:rFonts w:asciiTheme="minorHAnsi" w:hAnsiTheme="minorHAnsi" w:cstheme="minorHAnsi"/>
@@ -2474,7 +2814,7 @@
         </w:rPr>
         <w:t>Prilagodljivost i skalabilnost</w:t>
       </w:r>
-      <w:bookmarkEnd w:id="7"/>
+      <w:bookmarkEnd w:id="6"/>
     </w:p>
     <w:p>
       <w:pPr>
@@ -2602,15 +2942,16 @@
           <w:sz w:val="28"/>
         </w:rPr>
       </w:pPr>
-      <w:bookmarkStart w:id="8" w:name="_Toc136864013"/>
+      <w:bookmarkStart w:id="7" w:name="_Toc137923731"/>
       <w:r>
         <w:rPr>
           <w:rFonts w:asciiTheme="minorHAnsi" w:hAnsiTheme="minorHAnsi" w:cstheme="minorHAnsi"/>
           <w:sz w:val="28"/>
         </w:rPr>
+        <w:lastRenderedPageBreak/>
         <w:t>Korisnički zahtjevi</w:t>
       </w:r>
-      <w:bookmarkEnd w:id="8"/>
+      <w:bookmarkEnd w:id="7"/>
     </w:p>
     <w:p>
       <w:pPr>
@@ -2634,7 +2975,7 @@
           <w:i w:val="0"/>
         </w:rPr>
       </w:pPr>
-      <w:bookmarkStart w:id="9" w:name="_Toc136864014"/>
+      <w:bookmarkStart w:id="8" w:name="_Toc137923732"/>
       <w:r>
         <w:rPr>
           <w:rFonts w:asciiTheme="minorHAnsi" w:hAnsiTheme="minorHAnsi" w:cstheme="minorHAnsi"/>
@@ -2642,7 +2983,7 @@
         </w:rPr>
         <w:t>Prijava i registracija</w:t>
       </w:r>
-      <w:bookmarkEnd w:id="9"/>
+      <w:bookmarkEnd w:id="8"/>
     </w:p>
     <w:p>
       <w:pPr>
@@ -2679,7 +3020,7 @@
           <w:i w:val="0"/>
         </w:rPr>
       </w:pPr>
-      <w:bookmarkStart w:id="10" w:name="_Toc136864015"/>
+      <w:bookmarkStart w:id="9" w:name="_Toc137923733"/>
       <w:r>
         <w:rPr>
           <w:rFonts w:asciiTheme="minorHAnsi" w:hAnsiTheme="minorHAnsi" w:cstheme="minorHAnsi"/>
@@ -2687,7 +3028,7 @@
         </w:rPr>
         <w:t>Pretraga igara</w:t>
       </w:r>
-      <w:bookmarkEnd w:id="10"/>
+      <w:bookmarkEnd w:id="9"/>
     </w:p>
     <w:p>
       <w:pPr>
@@ -2735,7 +3076,7 @@
           <w:i w:val="0"/>
         </w:rPr>
       </w:pPr>
-      <w:bookmarkStart w:id="11" w:name="_Toc136864016"/>
+      <w:bookmarkStart w:id="10" w:name="_Toc137923734"/>
       <w:r>
         <w:rPr>
           <w:rFonts w:asciiTheme="minorHAnsi" w:hAnsiTheme="minorHAnsi" w:cstheme="minorHAnsi"/>
@@ -2743,7 +3084,7 @@
         </w:rPr>
         <w:t>Podrška i pomoć</w:t>
       </w:r>
-      <w:bookmarkEnd w:id="11"/>
+      <w:bookmarkEnd w:id="10"/>
     </w:p>
     <w:p>
       <w:pPr>
@@ -2787,7 +3128,7 @@
           <w:i w:val="0"/>
         </w:rPr>
       </w:pPr>
-      <w:bookmarkStart w:id="12" w:name="_Toc136864017"/>
+      <w:bookmarkStart w:id="11" w:name="_Toc137923735"/>
       <w:r>
         <w:rPr>
           <w:rFonts w:asciiTheme="minorHAnsi" w:hAnsiTheme="minorHAnsi" w:cstheme="minorHAnsi"/>
@@ -2795,7 +3136,7 @@
         </w:rPr>
         <w:t>Administrativno osoblje</w:t>
       </w:r>
-      <w:bookmarkEnd w:id="12"/>
+      <w:bookmarkEnd w:id="11"/>
     </w:p>
     <w:p>
       <w:pPr>
@@ -2956,7 +3297,7 @@
           <w:sz w:val="28"/>
         </w:rPr>
       </w:pPr>
-      <w:bookmarkStart w:id="13" w:name="_Toc136864018"/>
+      <w:bookmarkStart w:id="12" w:name="_Toc137923736"/>
       <w:r>
         <w:rPr>
           <w:rFonts w:asciiTheme="minorHAnsi" w:hAnsiTheme="minorHAnsi" w:cstheme="minorHAnsi"/>
@@ -2965,26 +3306,66 @@
         <w:lastRenderedPageBreak/>
         <w:t>Funkcionalni zahtjevi</w:t>
       </w:r>
+      <w:bookmarkEnd w:id="12"/>
+    </w:p>
+    <w:p/>
+    <w:p>
+      <w:pPr>
+        <w:pStyle w:val="Heading3"/>
+        <w:rPr>
+          <w:rStyle w:val="Heading3Char"/>
+          <w:rFonts w:asciiTheme="minorHAnsi" w:hAnsiTheme="minorHAnsi" w:cstheme="minorHAnsi"/>
+          <w:b/>
+        </w:rPr>
+      </w:pPr>
+      <w:bookmarkStart w:id="13" w:name="_Toc137923737"/>
+      <w:r>
+        <w:rPr>
+          <w:rStyle w:val="Heading3Char"/>
+          <w:rFonts w:asciiTheme="minorHAnsi" w:hAnsiTheme="minorHAnsi" w:cstheme="minorHAnsi"/>
+          <w:b/>
+        </w:rPr>
+        <w:t>Sustav za upravljanje računima</w:t>
+      </w:r>
       <w:bookmarkEnd w:id="13"/>
     </w:p>
-    <w:p/>
+    <w:p>
+      <w:pPr>
+        <w:ind w:left="284"/>
+        <w:rPr>
+          <w:sz w:val="24"/>
+        </w:rPr>
+      </w:pPr>
+      <w:r>
+        <w:rPr>
+          <w:sz w:val="24"/>
+        </w:rPr>
+        <w:t>Potrebno je implementirati sustav koji omogućuje korisnicima upravljanje svojim korisničkim računima. To uključuje funkcionalnosti poput promjene korisničkih podataka, resetiranja lozinke, pregleda povijesti kupnji i pristupa korisničkim postavkama.</w:t>
+      </w:r>
+    </w:p>
+    <w:p>
+      <w:pPr>
+        <w:ind w:left="284"/>
+        <w:rPr>
+          <w:sz w:val="24"/>
+        </w:rPr>
+      </w:pPr>
+    </w:p>
     <w:p>
       <w:pPr>
         <w:pStyle w:val="Heading3"/>
         <w:rPr>
-          <w:rStyle w:val="Heading3Char"/>
-          <w:rFonts w:asciiTheme="minorHAnsi" w:hAnsiTheme="minorHAnsi" w:cstheme="minorHAnsi"/>
-          <w:b/>
-        </w:rPr>
-      </w:pPr>
-      <w:bookmarkStart w:id="14" w:name="_Toc136864019"/>
-      <w:r>
-        <w:rPr>
-          <w:rStyle w:val="Heading3Char"/>
-          <w:rFonts w:asciiTheme="minorHAnsi" w:hAnsiTheme="minorHAnsi" w:cstheme="minorHAnsi"/>
-          <w:b/>
-        </w:rPr>
-        <w:t>Sustav za upravljanje računima</w:t>
+          <w:rFonts w:asciiTheme="minorHAnsi" w:hAnsiTheme="minorHAnsi" w:cstheme="minorHAnsi"/>
+          <w:i w:val="0"/>
+        </w:rPr>
+      </w:pPr>
+      <w:bookmarkStart w:id="14" w:name="_Toc137923738"/>
+      <w:r>
+        <w:rPr>
+          <w:rFonts w:asciiTheme="minorHAnsi" w:hAnsiTheme="minorHAnsi" w:cstheme="minorHAnsi"/>
+          <w:i w:val="0"/>
+        </w:rPr>
+        <w:t>Integracija s drugim platformama</w:t>
       </w:r>
       <w:bookmarkEnd w:id="14"/>
     </w:p>
@@ -2993,13 +3374,15 @@
         <w:ind w:left="284"/>
         <w:rPr>
           <w:sz w:val="24"/>
-        </w:rPr>
-      </w:pPr>
-      <w:r>
-        <w:rPr>
-          <w:sz w:val="24"/>
-        </w:rPr>
-        <w:t>Potrebno je implementirati sustav koji omogućuje korisnicima upravljanje svojim korisničkim računima. To uključuje funkcionalnosti poput promjene korisničkih podataka, resetiranja lozinke, pregleda povijesti kupnji i pristupa korisničkim postavkama.</w:t>
+          <w:szCs w:val="24"/>
+        </w:rPr>
+      </w:pPr>
+      <w:r>
+        <w:rPr>
+          <w:sz w:val="24"/>
+          <w:szCs w:val="24"/>
+        </w:rPr>
+        <w:t>Platforma treba imati sposobnost integracije s drugim platformama za distribuciju igara kako bi omogućila širok izbor igara i korisnicima pružila pristup raznolikom sadržaju. Integracija može uključivati partnerstva s izdavačima i razvojnim studijima te podršku za preuzimanje i ažuriranje igara s drugih platformi.</w:t>
       </w:r>
     </w:p>
     <w:p>
@@ -3007,6 +3390,7 @@
         <w:ind w:left="284"/>
         <w:rPr>
           <w:sz w:val="24"/>
+          <w:szCs w:val="24"/>
         </w:rPr>
       </w:pPr>
     </w:p>
@@ -3018,30 +3402,35 @@
           <w:i w:val="0"/>
         </w:rPr>
       </w:pPr>
-      <w:bookmarkStart w:id="15" w:name="_Toc136864020"/>
+      <w:bookmarkStart w:id="15" w:name="_Toc137923739"/>
       <w:r>
         <w:rPr>
           <w:rFonts w:asciiTheme="minorHAnsi" w:hAnsiTheme="minorHAnsi" w:cstheme="minorHAnsi"/>
           <w:i w:val="0"/>
         </w:rPr>
-        <w:t>Integracija s drugim platformama</w:t>
+        <w:t>Upravljanje bibliotekom igara</w:t>
       </w:r>
       <w:bookmarkEnd w:id="15"/>
+      <w:r>
+        <w:rPr>
+          <w:rFonts w:asciiTheme="minorHAnsi" w:hAnsiTheme="minorHAnsi" w:cstheme="minorHAnsi"/>
+          <w:i w:val="0"/>
+        </w:rPr>
+        <w:t xml:space="preserve"> </w:t>
+      </w:r>
     </w:p>
     <w:p>
       <w:pPr>
         <w:ind w:left="284"/>
         <w:rPr>
           <w:sz w:val="24"/>
-          <w:szCs w:val="24"/>
-        </w:rPr>
-      </w:pPr>
-      <w:r>
-        <w:rPr>
-          <w:sz w:val="24"/>
-          <w:szCs w:val="24"/>
-        </w:rPr>
-        <w:t>Platforma treba imati sposobnost integracije s drugim platformama za distribuciju igara kako bi omogućila širok izbor igara i korisnicima pružila pristup raznolikom sadržaju. Integracija može uključivati partnerstva s izdavačima i razvojnim studijima te podršku za preuzimanje i ažuriranje igara s drugih platformi.</w:t>
+        </w:rPr>
+      </w:pPr>
+      <w:r>
+        <w:rPr>
+          <w:sz w:val="24"/>
+        </w:rPr>
+        <w:t>Korisnicima treba omogućiti upravljanje svojom bibliotekom igara na platformi. To uključuje funkcionalnosti poput preuzimanja igara, ažuriranja, brisanja igara iz biblioteke te pregleda dostupnih igara na korisničkom računu.</w:t>
       </w:r>
     </w:p>
     <w:p>
@@ -3049,7 +3438,6 @@
         <w:ind w:left="284"/>
         <w:rPr>
           <w:sz w:val="24"/>
-          <w:szCs w:val="24"/>
         </w:rPr>
       </w:pPr>
     </w:p>
@@ -3061,105 +3449,58 @@
           <w:i w:val="0"/>
         </w:rPr>
       </w:pPr>
-      <w:bookmarkStart w:id="16" w:name="_Toc136864021"/>
+      <w:bookmarkStart w:id="16" w:name="_Toc137923740"/>
       <w:r>
         <w:rPr>
           <w:rFonts w:asciiTheme="minorHAnsi" w:hAnsiTheme="minorHAnsi" w:cstheme="minorHAnsi"/>
           <w:i w:val="0"/>
         </w:rPr>
-        <w:t>Upravljanje bibliotekom igara</w:t>
+        <w:t>Sustav obrade plaćanja</w:t>
       </w:r>
       <w:bookmarkEnd w:id="16"/>
-      <w:r>
+    </w:p>
+    <w:p>
+      <w:pPr>
+        <w:ind w:left="284"/>
+        <w:rPr>
+          <w:sz w:val="24"/>
+          <w:szCs w:val="24"/>
+        </w:rPr>
+      </w:pPr>
+      <w:r>
+        <w:rPr>
+          <w:sz w:val="24"/>
+          <w:szCs w:val="24"/>
+        </w:rPr>
+        <w:t>Potrebno je implementirati siguran i pouzdan sustav za obradu plaćanja koji omogućuje korisnicima kupovinu igara putem različitih metoda plaćanja. Sustav treba osigurati sigurnost podataka i provjeru valjanosti transakcija.</w:t>
+      </w:r>
+    </w:p>
+    <w:p>
+      <w:pPr>
+        <w:ind w:left="284"/>
+        <w:rPr>
+          <w:sz w:val="24"/>
+          <w:szCs w:val="24"/>
+        </w:rPr>
+      </w:pPr>
+    </w:p>
+    <w:p>
+      <w:pPr>
+        <w:pStyle w:val="Heading3"/>
         <w:rPr>
           <w:rFonts w:asciiTheme="minorHAnsi" w:hAnsiTheme="minorHAnsi" w:cstheme="minorHAnsi"/>
           <w:i w:val="0"/>
         </w:rPr>
-        <w:t xml:space="preserve"> </w:t>
-      </w:r>
-    </w:p>
-    <w:p>
-      <w:pPr>
-        <w:ind w:left="284"/>
-        <w:rPr>
-          <w:sz w:val="24"/>
-        </w:rPr>
-      </w:pPr>
-      <w:r>
-        <w:rPr>
-          <w:sz w:val="24"/>
-        </w:rPr>
-        <w:t>Korisnicima treba omogućiti upravljanje svojom bibliotekom igara na platformi. To uključuje funkcionalnosti poput preuzimanja igara, ažuriranja, brisanja igara iz biblioteke te pregleda dostupnih igara na korisničkom računu.</w:t>
-      </w:r>
-    </w:p>
-    <w:p>
-      <w:pPr>
-        <w:ind w:left="284"/>
-        <w:rPr>
-          <w:sz w:val="24"/>
-        </w:rPr>
-      </w:pPr>
-    </w:p>
-    <w:p>
-      <w:pPr>
-        <w:pStyle w:val="Heading3"/>
+      </w:pPr>
+      <w:bookmarkStart w:id="17" w:name="_Toc137923741"/>
+      <w:r>
         <w:rPr>
           <w:rFonts w:asciiTheme="minorHAnsi" w:hAnsiTheme="minorHAnsi" w:cstheme="minorHAnsi"/>
           <w:i w:val="0"/>
         </w:rPr>
-      </w:pPr>
-      <w:bookmarkStart w:id="17" w:name="_Toc136864022"/>
-      <w:r>
-        <w:rPr>
-          <w:rFonts w:asciiTheme="minorHAnsi" w:hAnsiTheme="minorHAnsi" w:cstheme="minorHAnsi"/>
-          <w:i w:val="0"/>
-        </w:rPr>
-        <w:t>Sustav obrade plaćanja</w:t>
+        <w:t>Mogućnost ocjenjivanja i recenziranja</w:t>
       </w:r>
       <w:bookmarkEnd w:id="17"/>
-    </w:p>
-    <w:p>
-      <w:pPr>
-        <w:ind w:left="284"/>
-        <w:rPr>
-          <w:sz w:val="24"/>
-          <w:szCs w:val="24"/>
-        </w:rPr>
-      </w:pPr>
-      <w:r>
-        <w:rPr>
-          <w:sz w:val="24"/>
-          <w:szCs w:val="24"/>
-        </w:rPr>
-        <w:t>Potrebno je implementirati siguran i pouzdan sustav za obradu plaćanja koji omogućuje korisnicima kupovinu igara putem različitih metoda plaćanja. Sustav treba osigurati sigurnost podataka i provjeru valjanosti transakcija.</w:t>
-      </w:r>
-    </w:p>
-    <w:p>
-      <w:pPr>
-        <w:ind w:left="284"/>
-        <w:rPr>
-          <w:sz w:val="24"/>
-          <w:szCs w:val="24"/>
-        </w:rPr>
-      </w:pPr>
-    </w:p>
-    <w:p>
-      <w:pPr>
-        <w:pStyle w:val="Heading3"/>
-        <w:rPr>
-          <w:rFonts w:asciiTheme="minorHAnsi" w:hAnsiTheme="minorHAnsi" w:cstheme="minorHAnsi"/>
-          <w:i w:val="0"/>
-        </w:rPr>
-      </w:pPr>
-      <w:bookmarkStart w:id="18" w:name="_Toc136864023"/>
-      <w:r>
-        <w:rPr>
-          <w:rFonts w:asciiTheme="minorHAnsi" w:hAnsiTheme="minorHAnsi" w:cstheme="minorHAnsi"/>
-          <w:i w:val="0"/>
-        </w:rPr>
-        <w:t>Mogućnost ocjenjivanja i recenziranja</w:t>
-      </w:r>
-      <w:bookmarkEnd w:id="18"/>
     </w:p>
     <w:p>
       <w:pPr>
@@ -3281,7 +3622,7 @@
           <w:sz w:val="28"/>
         </w:rPr>
       </w:pPr>
-      <w:bookmarkStart w:id="19" w:name="_Toc136864024"/>
+      <w:bookmarkStart w:id="18" w:name="_Toc137923742"/>
       <w:r>
         <w:rPr>
           <w:rFonts w:asciiTheme="minorHAnsi" w:hAnsiTheme="minorHAnsi" w:cstheme="minorHAnsi"/>
@@ -3290,7 +3631,7 @@
         <w:lastRenderedPageBreak/>
         <w:t>Nefunkcionalni zahtjevi</w:t>
       </w:r>
-      <w:bookmarkEnd w:id="19"/>
+      <w:bookmarkEnd w:id="18"/>
       <w:r>
         <w:rPr>
           <w:rFonts w:asciiTheme="minorHAnsi" w:hAnsiTheme="minorHAnsi" w:cstheme="minorHAnsi"/>
@@ -3609,7 +3950,12 @@
           <w14:ligatures w14:val="none"/>
         </w:rPr>
       </w:pPr>
-      <w:r>
+    </w:p>
+    <w:p>
+      <w:pPr>
+        <w:pStyle w:val="ListParagraph"/>
+        <w:spacing w:after="0" w:line="360" w:lineRule="auto"/>
+        <w:jc w:val="both"/>
         <w:rPr>
           <w:rFonts w:eastAsia="Times New Roman" w:cstheme="minorHAnsi"/>
           <w:kern w:val="0"/>
@@ -3617,6 +3963,522 @@
           <w:szCs w:val="24"/>
           <w14:ligatures w14:val="none"/>
         </w:rPr>
+      </w:pPr>
+    </w:p>
+    <w:p>
+      <w:pPr>
+        <w:pStyle w:val="ListParagraph"/>
+        <w:spacing w:after="0" w:line="360" w:lineRule="auto"/>
+        <w:jc w:val="both"/>
+        <w:rPr>
+          <w:rFonts w:eastAsia="Times New Roman" w:cstheme="minorHAnsi"/>
+          <w:kern w:val="0"/>
+          <w:sz w:val="24"/>
+          <w:szCs w:val="24"/>
+          <w14:ligatures w14:val="none"/>
+        </w:rPr>
+      </w:pPr>
+    </w:p>
+    <w:p>
+      <w:pPr>
+        <w:pStyle w:val="ListParagraph"/>
+        <w:spacing w:after="0" w:line="360" w:lineRule="auto"/>
+        <w:jc w:val="both"/>
+        <w:rPr>
+          <w:rFonts w:eastAsia="Times New Roman" w:cstheme="minorHAnsi"/>
+          <w:kern w:val="0"/>
+          <w:sz w:val="24"/>
+          <w:szCs w:val="24"/>
+          <w14:ligatures w14:val="none"/>
+        </w:rPr>
+      </w:pPr>
+    </w:p>
+    <w:p>
+      <w:pPr>
+        <w:pStyle w:val="ListParagraph"/>
+        <w:spacing w:after="0" w:line="360" w:lineRule="auto"/>
+        <w:jc w:val="both"/>
+        <w:rPr>
+          <w:rFonts w:eastAsia="Times New Roman" w:cstheme="minorHAnsi"/>
+          <w:kern w:val="0"/>
+          <w:sz w:val="24"/>
+          <w:szCs w:val="24"/>
+          <w14:ligatures w14:val="none"/>
+        </w:rPr>
+      </w:pPr>
+    </w:p>
+    <w:p>
+      <w:pPr>
+        <w:pStyle w:val="ListParagraph"/>
+        <w:spacing w:after="0" w:line="360" w:lineRule="auto"/>
+        <w:jc w:val="both"/>
+        <w:rPr>
+          <w:rFonts w:eastAsia="Times New Roman" w:cstheme="minorHAnsi"/>
+          <w:kern w:val="0"/>
+          <w:sz w:val="24"/>
+          <w:szCs w:val="24"/>
+          <w14:ligatures w14:val="none"/>
+        </w:rPr>
+      </w:pPr>
+    </w:p>
+    <w:p>
+      <w:pPr>
+        <w:pStyle w:val="ListParagraph"/>
+        <w:spacing w:after="0" w:line="360" w:lineRule="auto"/>
+        <w:jc w:val="both"/>
+        <w:rPr>
+          <w:rFonts w:eastAsia="Times New Roman" w:cstheme="minorHAnsi"/>
+          <w:kern w:val="0"/>
+          <w:sz w:val="24"/>
+          <w:szCs w:val="24"/>
+          <w14:ligatures w14:val="none"/>
+        </w:rPr>
+      </w:pPr>
+    </w:p>
+    <w:p>
+      <w:pPr>
+        <w:pStyle w:val="ListParagraph"/>
+        <w:spacing w:after="0" w:line="360" w:lineRule="auto"/>
+        <w:jc w:val="both"/>
+        <w:rPr>
+          <w:rFonts w:eastAsia="Times New Roman" w:cstheme="minorHAnsi"/>
+          <w:kern w:val="0"/>
+          <w:sz w:val="24"/>
+          <w:szCs w:val="24"/>
+          <w14:ligatures w14:val="none"/>
+        </w:rPr>
+      </w:pPr>
+    </w:p>
+    <w:p>
+      <w:pPr>
+        <w:pStyle w:val="ListParagraph"/>
+        <w:spacing w:after="0" w:line="360" w:lineRule="auto"/>
+        <w:jc w:val="both"/>
+        <w:rPr>
+          <w:rFonts w:eastAsia="Times New Roman" w:cstheme="minorHAnsi"/>
+          <w:kern w:val="0"/>
+          <w:sz w:val="24"/>
+          <w:szCs w:val="24"/>
+          <w14:ligatures w14:val="none"/>
+        </w:rPr>
+      </w:pPr>
+    </w:p>
+    <w:p>
+      <w:pPr>
+        <w:pStyle w:val="ListParagraph"/>
+        <w:spacing w:after="0" w:line="360" w:lineRule="auto"/>
+        <w:jc w:val="both"/>
+        <w:rPr>
+          <w:rFonts w:eastAsia="Times New Roman" w:cstheme="minorHAnsi"/>
+          <w:kern w:val="0"/>
+          <w:sz w:val="24"/>
+          <w:szCs w:val="24"/>
+          <w14:ligatures w14:val="none"/>
+        </w:rPr>
+      </w:pPr>
+    </w:p>
+    <w:p>
+      <w:pPr>
+        <w:pStyle w:val="ListParagraph"/>
+        <w:spacing w:after="0" w:line="360" w:lineRule="auto"/>
+        <w:jc w:val="both"/>
+        <w:rPr>
+          <w:rFonts w:eastAsia="Times New Roman" w:cstheme="minorHAnsi"/>
+          <w:kern w:val="0"/>
+          <w:sz w:val="24"/>
+          <w:szCs w:val="24"/>
+          <w14:ligatures w14:val="none"/>
+        </w:rPr>
+      </w:pPr>
+    </w:p>
+    <w:p>
+      <w:pPr>
+        <w:pStyle w:val="ListParagraph"/>
+        <w:spacing w:after="0" w:line="360" w:lineRule="auto"/>
+        <w:jc w:val="both"/>
+        <w:rPr>
+          <w:rFonts w:eastAsia="Times New Roman" w:cstheme="minorHAnsi"/>
+          <w:kern w:val="0"/>
+          <w:sz w:val="24"/>
+          <w:szCs w:val="24"/>
+          <w14:ligatures w14:val="none"/>
+        </w:rPr>
+      </w:pPr>
+    </w:p>
+    <w:p>
+      <w:pPr>
+        <w:pStyle w:val="ListParagraph"/>
+        <w:spacing w:after="0" w:line="360" w:lineRule="auto"/>
+        <w:jc w:val="both"/>
+        <w:rPr>
+          <w:rFonts w:eastAsia="Times New Roman" w:cstheme="minorHAnsi"/>
+          <w:kern w:val="0"/>
+          <w:sz w:val="24"/>
+          <w:szCs w:val="24"/>
+          <w14:ligatures w14:val="none"/>
+        </w:rPr>
+      </w:pPr>
+    </w:p>
+    <w:p>
+      <w:pPr>
+        <w:pStyle w:val="ListParagraph"/>
+        <w:spacing w:after="0" w:line="360" w:lineRule="auto"/>
+        <w:jc w:val="both"/>
+        <w:rPr>
+          <w:rFonts w:eastAsia="Times New Roman" w:cstheme="minorHAnsi"/>
+          <w:kern w:val="0"/>
+          <w:sz w:val="24"/>
+          <w:szCs w:val="24"/>
+          <w14:ligatures w14:val="none"/>
+        </w:rPr>
+      </w:pPr>
+    </w:p>
+    <w:p>
+      <w:pPr>
+        <w:pStyle w:val="ListParagraph"/>
+        <w:spacing w:after="0" w:line="360" w:lineRule="auto"/>
+        <w:jc w:val="both"/>
+        <w:rPr>
+          <w:rFonts w:eastAsia="Times New Roman" w:cstheme="minorHAnsi"/>
+          <w:kern w:val="0"/>
+          <w:sz w:val="24"/>
+          <w:szCs w:val="24"/>
+          <w14:ligatures w14:val="none"/>
+        </w:rPr>
+      </w:pPr>
+    </w:p>
+    <w:p>
+      <w:pPr>
+        <w:pStyle w:val="ListParagraph"/>
+        <w:spacing w:after="0" w:line="360" w:lineRule="auto"/>
+        <w:jc w:val="both"/>
+        <w:rPr>
+          <w:rFonts w:eastAsia="Times New Roman" w:cstheme="minorHAnsi"/>
+          <w:kern w:val="0"/>
+          <w:sz w:val="24"/>
+          <w:szCs w:val="24"/>
+          <w14:ligatures w14:val="none"/>
+        </w:rPr>
+      </w:pPr>
+    </w:p>
+    <w:p>
+      <w:pPr>
+        <w:pStyle w:val="ListParagraph"/>
+        <w:spacing w:after="0" w:line="360" w:lineRule="auto"/>
+        <w:jc w:val="both"/>
+        <w:rPr>
+          <w:rFonts w:eastAsia="Times New Roman" w:cstheme="minorHAnsi"/>
+          <w:kern w:val="0"/>
+          <w:sz w:val="24"/>
+          <w:szCs w:val="24"/>
+          <w14:ligatures w14:val="none"/>
+        </w:rPr>
+      </w:pPr>
+    </w:p>
+    <w:p>
+      <w:pPr>
+        <w:pStyle w:val="ListParagraph"/>
+        <w:spacing w:after="0" w:line="360" w:lineRule="auto"/>
+        <w:jc w:val="both"/>
+        <w:rPr>
+          <w:rFonts w:eastAsia="Times New Roman" w:cstheme="minorHAnsi"/>
+          <w:kern w:val="0"/>
+          <w:sz w:val="24"/>
+          <w:szCs w:val="24"/>
+          <w14:ligatures w14:val="none"/>
+        </w:rPr>
+      </w:pPr>
+    </w:p>
+    <w:p>
+      <w:pPr>
+        <w:pStyle w:val="Heading1"/>
+        <w:rPr>
+          <w:rFonts w:asciiTheme="minorHAnsi" w:hAnsiTheme="minorHAnsi" w:cstheme="minorHAnsi"/>
+          <w:sz w:val="32"/>
+        </w:rPr>
+      </w:pPr>
+      <w:bookmarkStart w:id="19" w:name="_Toc137923743"/>
+      <w:r>
+        <w:rPr>
+          <w:rFonts w:asciiTheme="minorHAnsi" w:hAnsiTheme="minorHAnsi" w:cstheme="minorHAnsi"/>
+          <w:sz w:val="32"/>
+        </w:rPr>
+        <w:lastRenderedPageBreak/>
+        <w:t>Izvori porijekla zahtjeva</w:t>
+      </w:r>
+      <w:bookmarkEnd w:id="19"/>
+    </w:p>
+    <w:p/>
+    <w:p>
+      <w:pPr>
+        <w:pStyle w:val="Heading2"/>
+        <w:rPr>
+          <w:rFonts w:asciiTheme="minorHAnsi" w:hAnsiTheme="minorHAnsi" w:cstheme="minorHAnsi"/>
+          <w:sz w:val="28"/>
+        </w:rPr>
+      </w:pPr>
+      <w:bookmarkStart w:id="20" w:name="_Toc137923744"/>
+      <w:r>
+        <w:rPr>
+          <w:rFonts w:asciiTheme="minorHAnsi" w:hAnsiTheme="minorHAnsi" w:cstheme="minorHAnsi"/>
+          <w:sz w:val="28"/>
+        </w:rPr>
+        <w:t>Primjer prikupljenih dokumenata</w:t>
+      </w:r>
+      <w:bookmarkEnd w:id="20"/>
+    </w:p>
+    <w:p>
+      <w:pPr>
+        <w:pStyle w:val="ListParagraph"/>
+        <w:numPr>
+          <w:ilvl w:val="0"/>
+          <w:numId w:val="11"/>
+        </w:numPr>
+        <w:spacing w:after="0" w:line="360" w:lineRule="auto"/>
+        <w:rPr>
+          <w:sz w:val="24"/>
+        </w:rPr>
+      </w:pPr>
+      <w:r>
+        <w:rPr>
+          <w:sz w:val="24"/>
+        </w:rPr>
+        <w:t xml:space="preserve">Prilog </w:t>
+      </w:r>
+      <w:r>
+        <w:rPr>
+          <w:sz w:val="24"/>
+        </w:rPr>
+        <w:fldChar w:fldCharType="begin"/>
+      </w:r>
+      <w:r>
+        <w:rPr>
+          <w:sz w:val="24"/>
+        </w:rPr>
+        <w:instrText xml:space="preserve"> REF _Ref383891139 \r \h </w:instrText>
+      </w:r>
+      <w:r>
+        <w:rPr>
+          <w:sz w:val="24"/>
+        </w:rPr>
+      </w:r>
+      <w:r>
+        <w:rPr>
+          <w:sz w:val="24"/>
+        </w:rPr>
+        <w:instrText xml:space="preserve"> \* MERGEFORMAT </w:instrText>
+      </w:r>
+      <w:r>
+        <w:rPr>
+          <w:sz w:val="24"/>
+        </w:rPr>
+        <w:fldChar w:fldCharType="separate"/>
+      </w:r>
+      <w:r>
+        <w:rPr>
+          <w:sz w:val="24"/>
+        </w:rPr>
+        <w:t>[1]</w:t>
+      </w:r>
+      <w:r>
+        <w:rPr>
+          <w:sz w:val="24"/>
+        </w:rPr>
+        <w:fldChar w:fldCharType="end"/>
+      </w:r>
+      <w:r>
+        <w:rPr>
+          <w:sz w:val="24"/>
+        </w:rPr>
+        <w:t xml:space="preserve"> </w:t>
+      </w:r>
+      <w:r>
+        <w:rPr>
+          <w:sz w:val="24"/>
+        </w:rPr>
+        <w:t>–</w:t>
+      </w:r>
+      <w:r>
+        <w:rPr>
+          <w:sz w:val="24"/>
+        </w:rPr>
+        <w:t xml:space="preserve"> </w:t>
+      </w:r>
+      <w:r>
+        <w:rPr>
+          <w:sz w:val="24"/>
+        </w:rPr>
+        <w:t xml:space="preserve">Intervju sa korisnikom </w:t>
+      </w:r>
+      <w:r>
+        <w:rPr>
+          <w:sz w:val="24"/>
+        </w:rPr>
+        <w:t>(„</w:t>
+      </w:r>
+      <w:r>
+        <w:rPr>
+          <w:sz w:val="24"/>
+        </w:rPr>
+        <w:t>PorijekloZahtjeva-Intervju-Korisnik</w:t>
+      </w:r>
+      <w:r>
+        <w:rPr>
+          <w:sz w:val="24"/>
+        </w:rPr>
+        <w:t>.docx“)</w:t>
+      </w:r>
+    </w:p>
+    <w:p>
+      <w:pPr>
+        <w:pStyle w:val="ListParagraph"/>
+        <w:numPr>
+          <w:ilvl w:val="0"/>
+          <w:numId w:val="11"/>
+        </w:numPr>
+        <w:spacing w:after="0" w:line="360" w:lineRule="auto"/>
+        <w:rPr>
+          <w:sz w:val="24"/>
+        </w:rPr>
+      </w:pPr>
+      <w:r>
+        <w:rPr>
+          <w:sz w:val="24"/>
+        </w:rPr>
+        <w:t xml:space="preserve">Prilog </w:t>
+      </w:r>
+      <w:r>
+        <w:rPr>
+          <w:sz w:val="24"/>
+        </w:rPr>
+        <w:fldChar w:fldCharType="begin"/>
+      </w:r>
+      <w:r>
+        <w:rPr>
+          <w:sz w:val="24"/>
+        </w:rPr>
+        <w:instrText xml:space="preserve"> REF _Ref383891165 \r \h </w:instrText>
+      </w:r>
+      <w:r>
+        <w:rPr>
+          <w:sz w:val="24"/>
+        </w:rPr>
+      </w:r>
+      <w:r>
+        <w:rPr>
+          <w:sz w:val="24"/>
+        </w:rPr>
+        <w:instrText xml:space="preserve"> \* MERGEFORMAT </w:instrText>
+      </w:r>
+      <w:r>
+        <w:rPr>
+          <w:sz w:val="24"/>
+        </w:rPr>
+        <w:fldChar w:fldCharType="separate"/>
+      </w:r>
+      <w:r>
+        <w:rPr>
+          <w:sz w:val="24"/>
+        </w:rPr>
+        <w:t>[2]</w:t>
+      </w:r>
+      <w:r>
+        <w:rPr>
+          <w:sz w:val="24"/>
+        </w:rPr>
+        <w:fldChar w:fldCharType="end"/>
+      </w:r>
+      <w:r>
+        <w:rPr>
+          <w:sz w:val="24"/>
+        </w:rPr>
+        <w:t xml:space="preserve"> </w:t>
+      </w:r>
+      <w:r>
+        <w:rPr>
+          <w:sz w:val="24"/>
+        </w:rPr>
+        <w:t>–</w:t>
+      </w:r>
+      <w:r>
+        <w:rPr>
+          <w:sz w:val="24"/>
+        </w:rPr>
+        <w:t xml:space="preserve"> </w:t>
+      </w:r>
+      <w:r>
+        <w:rPr>
+          <w:sz w:val="24"/>
+        </w:rPr>
+        <w:t xml:space="preserve">Intervju sa naručiteljem </w:t>
+      </w:r>
+      <w:r>
+        <w:rPr>
+          <w:sz w:val="24"/>
+        </w:rPr>
+        <w:t>(„</w:t>
+      </w:r>
+      <w:r>
+        <w:rPr>
+          <w:sz w:val="24"/>
+        </w:rPr>
+        <w:t>PorijekloZahtjeva-Intervju-</w:t>
+      </w:r>
+      <w:r>
+        <w:rPr>
+          <w:sz w:val="24"/>
+        </w:rPr>
+        <w:t>Naručitelj</w:t>
+      </w:r>
+      <w:r>
+        <w:rPr>
+          <w:sz w:val="24"/>
+        </w:rPr>
+        <w:t>.docx“)</w:t>
+      </w:r>
+    </w:p>
+    <w:p>
+      <w:pPr>
+        <w:pStyle w:val="Heading2"/>
+        <w:rPr>
+          <w:rFonts w:asciiTheme="minorHAnsi" w:hAnsiTheme="minorHAnsi" w:cstheme="minorHAnsi"/>
+          <w:sz w:val="28"/>
+        </w:rPr>
+      </w:pPr>
+      <w:bookmarkStart w:id="21" w:name="_Toc137923745"/>
+      <w:r>
+        <w:rPr>
+          <w:rFonts w:asciiTheme="minorHAnsi" w:hAnsiTheme="minorHAnsi" w:cstheme="minorHAnsi"/>
+          <w:sz w:val="28"/>
+        </w:rPr>
+        <w:t>Surogat</w:t>
+      </w:r>
+      <w:bookmarkEnd w:id="21"/>
+    </w:p>
+    <w:p>
+      <w:pPr>
+        <w:pStyle w:val="ListParagraph"/>
+        <w:numPr>
+          <w:ilvl w:val="0"/>
+          <w:numId w:val="12"/>
+        </w:numPr>
+        <w:rPr>
+          <w:sz w:val="24"/>
+        </w:rPr>
+      </w:pPr>
+      <w:r>
+        <w:rPr>
+          <w:sz w:val="24"/>
+        </w:rPr>
+        <w:t>Prilog[3] – Surogat (gog.com) („PorijekloZahtjeva-Surogat.docx“)</w:t>
+      </w:r>
+    </w:p>
+    <w:p/>
+    <w:p>
+      <w:pPr>
+        <w:pStyle w:val="Heading2"/>
+      </w:pPr>
+      <w:r>
         <w:br w:type="page"/>
       </w:r>
     </w:p>
@@ -3628,7 +4490,7 @@
           <w:sz w:val="32"/>
         </w:rPr>
       </w:pPr>
-      <w:bookmarkStart w:id="20" w:name="_Toc136864025"/>
+      <w:bookmarkStart w:id="22" w:name="_Toc137923746"/>
       <w:r>
         <w:rPr>
           <w:rFonts w:asciiTheme="minorHAnsi" w:hAnsiTheme="minorHAnsi" w:cstheme="minorHAnsi"/>
@@ -3637,7 +4499,7 @@
         <w:lastRenderedPageBreak/>
         <w:t>Dijagram toka podataka</w:t>
       </w:r>
-      <w:bookmarkEnd w:id="20"/>
+      <w:bookmarkEnd w:id="22"/>
     </w:p>
     <w:p/>
     <w:p>
@@ -3648,7 +4510,7 @@
           <w:sz w:val="28"/>
         </w:rPr>
       </w:pPr>
-      <w:bookmarkStart w:id="21" w:name="_Toc136864026"/>
+      <w:bookmarkStart w:id="23" w:name="_Toc137923747"/>
       <w:r>
         <w:rPr>
           <w:rFonts w:asciiTheme="minorHAnsi" w:hAnsiTheme="minorHAnsi" w:cstheme="minorHAnsi"/>
@@ -3656,19 +4518,13 @@
         </w:rPr>
         <w:t>Dijagram konteksta</w:t>
       </w:r>
-      <w:bookmarkEnd w:id="21"/>
+      <w:bookmarkEnd w:id="23"/>
     </w:p>
     <w:p/>
     <w:p>
       <w:pPr>
+        <w:keepNext/>
         <w:jc w:val="center"/>
-        <w:rPr>
-          <w:rFonts w:cstheme="minorHAnsi"/>
-          <w:b/>
-          <w:bCs/>
-          <w:sz w:val="24"/>
-          <w:szCs w:val="24"/>
-        </w:rPr>
       </w:pPr>
       <w:r>
         <w:rPr>
@@ -3725,6 +4581,28 @@
     </w:p>
     <w:p>
       <w:pPr>
+        <w:pStyle w:val="Caption"/>
+        <w:jc w:val="center"/>
+        <w:rPr>
+          <w:rFonts w:cstheme="minorHAnsi"/>
+          <w:b w:val="0"/>
+          <w:bCs w:val="0"/>
+          <w:color w:val="auto"/>
+          <w:sz w:val="28"/>
+          <w:szCs w:val="24"/>
+        </w:rPr>
+      </w:pPr>
+      <w:r>
+        <w:rPr>
+          <w:b w:val="0"/>
+          <w:color w:val="auto"/>
+          <w:sz w:val="20"/>
+        </w:rPr>
+        <w:t>Slika [4] – dijagram konteksta</w:t>
+      </w:r>
+    </w:p>
+    <w:p>
+      <w:pPr>
         <w:rPr>
           <w:rFonts w:cstheme="minorHAnsi"/>
           <w:b/>
@@ -3875,8 +4753,6 @@
     </w:p>
     <w:p>
       <w:pPr>
-        <w:pStyle w:val="ListParagraph"/>
-        <w:ind w:left="420"/>
         <w:rPr>
           <w:rFonts w:cstheme="minorHAnsi"/>
           <w:b/>
@@ -3888,64 +4764,27 @@
     </w:p>
     <w:p>
       <w:pPr>
-        <w:pStyle w:val="ListParagraph"/>
-        <w:ind w:left="420"/>
-        <w:rPr>
-          <w:rFonts w:cstheme="minorHAnsi"/>
-          <w:b/>
-          <w:bCs/>
-          <w:sz w:val="24"/>
-          <w:szCs w:val="24"/>
-        </w:rPr>
-      </w:pPr>
-    </w:p>
-    <w:p>
-      <w:pPr>
-        <w:pStyle w:val="ListParagraph"/>
-        <w:ind w:left="420"/>
-        <w:rPr>
-          <w:rFonts w:cstheme="minorHAnsi"/>
-          <w:b/>
-          <w:bCs/>
-          <w:sz w:val="24"/>
-          <w:szCs w:val="24"/>
-        </w:rPr>
-      </w:pPr>
-    </w:p>
-    <w:p>
-      <w:pPr>
-        <w:pStyle w:val="ListParagraph"/>
-        <w:ind w:left="420"/>
-        <w:rPr>
-          <w:rFonts w:cstheme="minorHAnsi"/>
-          <w:b/>
-          <w:bCs/>
-          <w:sz w:val="24"/>
-          <w:szCs w:val="24"/>
-        </w:rPr>
-      </w:pPr>
-    </w:p>
-    <w:p>
-      <w:pPr>
         <w:pStyle w:val="Heading2"/>
         <w:rPr>
           <w:rFonts w:asciiTheme="minorHAnsi" w:hAnsiTheme="minorHAnsi" w:cstheme="minorHAnsi"/>
           <w:sz w:val="28"/>
         </w:rPr>
       </w:pPr>
-      <w:bookmarkStart w:id="22" w:name="_Toc136864027"/>
+      <w:bookmarkStart w:id="24" w:name="_Toc137923748"/>
       <w:r>
         <w:rPr>
           <w:rFonts w:asciiTheme="minorHAnsi" w:hAnsiTheme="minorHAnsi" w:cstheme="minorHAnsi"/>
           <w:sz w:val="28"/>
         </w:rPr>
+        <w:lastRenderedPageBreak/>
         <w:t>Dijagram glavnih procesa</w:t>
       </w:r>
-      <w:bookmarkEnd w:id="22"/>
+      <w:bookmarkEnd w:id="24"/>
     </w:p>
     <w:p/>
     <w:p>
       <w:pPr>
+        <w:keepNext/>
         <w:jc w:val="center"/>
       </w:pPr>
       <w:r>
@@ -3998,7 +4837,26 @@
     </w:p>
     <w:p>
       <w:pPr>
+        <w:pStyle w:val="Caption"/>
         <w:jc w:val="center"/>
+        <w:rPr>
+          <w:b w:val="0"/>
+          <w:color w:val="auto"/>
+          <w:sz w:val="20"/>
+        </w:rPr>
+      </w:pPr>
+      <w:r>
+        <w:rPr>
+          <w:b w:val="0"/>
+          <w:color w:val="auto"/>
+          <w:sz w:val="20"/>
+        </w:rPr>
+        <w:t>Slika [5] – dijagram glavnih procesa</w:t>
+      </w:r>
+    </w:p>
+    <w:p>
+      <w:pPr>
+        <w:jc w:val="center"/>
       </w:pPr>
     </w:p>
     <w:p>
@@ -4009,7 +4867,7 @@
           <w:sz w:val="28"/>
         </w:rPr>
       </w:pPr>
-      <w:bookmarkStart w:id="23" w:name="_Toc136864028"/>
+      <w:bookmarkStart w:id="25" w:name="_Toc137923749"/>
       <w:r>
         <w:rPr>
           <w:rFonts w:asciiTheme="minorHAnsi" w:hAnsiTheme="minorHAnsi" w:cstheme="minorHAnsi"/>
@@ -4017,11 +4875,12 @@
         </w:rPr>
         <w:t>Detaljni dijagram</w:t>
       </w:r>
-      <w:bookmarkEnd w:id="23"/>
+      <w:bookmarkEnd w:id="25"/>
     </w:p>
     <w:p/>
     <w:p>
       <w:pPr>
+        <w:keepNext/>
         <w:jc w:val="center"/>
       </w:pPr>
       <w:r>
@@ -4074,16 +4933,213 @@
     </w:p>
     <w:p>
       <w:pPr>
-        <w:pStyle w:val="Heading2"/>
-        <w:numPr>
-          <w:ilvl w:val="0"/>
-          <w:numId w:val="0"/>
-        </w:numPr>
-        <w:rPr>
-          <w:rFonts w:asciiTheme="minorHAnsi" w:hAnsiTheme="minorHAnsi" w:cstheme="minorHAnsi"/>
-        </w:rPr>
-      </w:pPr>
-    </w:p>
+        <w:pStyle w:val="Caption"/>
+        <w:jc w:val="center"/>
+        <w:rPr>
+          <w:b w:val="0"/>
+          <w:color w:val="auto"/>
+          <w:sz w:val="20"/>
+        </w:rPr>
+      </w:pPr>
+      <w:r>
+        <w:rPr>
+          <w:b w:val="0"/>
+          <w:color w:val="auto"/>
+          <w:sz w:val="20"/>
+        </w:rPr>
+        <w:t>Slika [6] – detaljni dijagram procesa</w:t>
+      </w:r>
+    </w:p>
+    <w:p>
+      <w:pPr>
+        <w:pStyle w:val="Heading1"/>
+        <w:rPr>
+          <w:rFonts w:asciiTheme="minorHAnsi" w:hAnsiTheme="minorHAnsi" w:cstheme="minorHAnsi"/>
+        </w:rPr>
+      </w:pPr>
+      <w:r>
+        <w:br w:type="page"/>
+      </w:r>
+      <w:bookmarkStart w:id="26" w:name="_Toc137923750"/>
+      <w:r>
+        <w:rPr>
+          <w:rFonts w:asciiTheme="minorHAnsi" w:hAnsiTheme="minorHAnsi" w:cstheme="minorHAnsi"/>
+        </w:rPr>
+        <w:lastRenderedPageBreak/>
+        <w:t>Dijagram dekompozicije funkcija</w:t>
+      </w:r>
+      <w:bookmarkEnd w:id="26"/>
+    </w:p>
+    <w:p/>
+    <w:p>
+      <w:pPr>
+        <w:keepNext/>
+        <w:jc w:val="center"/>
+      </w:pPr>
+      <w:r>
+        <w:rPr>
+          <w:noProof/>
+          <w:lang w:val="en-GB" w:eastAsia="en-GB"/>
+        </w:rPr>
+        <w:drawing>
+          <wp:inline distT="0" distB="0" distL="0" distR="0" wp14:anchorId="2E424624" wp14:editId="338FFC26">
+            <wp:extent cx="5625359" cy="3566160"/>
+            <wp:effectExtent l="0" t="0" r="0" b="0"/>
+            <wp:docPr id="4" name="Picture 4"/>
+            <wp:cNvGraphicFramePr>
+              <a:graphicFrameLocks xmlns:a="http://schemas.openxmlformats.org/drawingml/2006/main" noChangeAspect="1"/>
+            </wp:cNvGraphicFramePr>
+            <a:graphic xmlns:a="http://schemas.openxmlformats.org/drawingml/2006/main">
+              <a:graphicData uri="http://schemas.openxmlformats.org/drawingml/2006/picture">
+                <pic:pic xmlns:pic="http://schemas.openxmlformats.org/drawingml/2006/picture">
+                  <pic:nvPicPr>
+                    <pic:cNvPr id="0" name="FunctionDecompositionDiagram.png"/>
+                    <pic:cNvPicPr/>
+                  </pic:nvPicPr>
+                  <pic:blipFill>
+                    <a:blip r:embed="rId15">
+                      <a:extLst>
+                        <a:ext uri="{28A0092B-C50C-407E-A947-70E740481C1C}">
+                          <a14:useLocalDpi xmlns:a14="http://schemas.microsoft.com/office/drawing/2010/main" val="0"/>
+                        </a:ext>
+                      </a:extLst>
+                    </a:blip>
+                    <a:stretch>
+                      <a:fillRect/>
+                    </a:stretch>
+                  </pic:blipFill>
+                  <pic:spPr>
+                    <a:xfrm>
+                      <a:off x="0" y="0"/>
+                      <a:ext cx="5628428" cy="3568105"/>
+                    </a:xfrm>
+                    <a:prstGeom prst="rect">
+                      <a:avLst/>
+                    </a:prstGeom>
+                  </pic:spPr>
+                </pic:pic>
+              </a:graphicData>
+            </a:graphic>
+          </wp:inline>
+        </w:drawing>
+      </w:r>
+    </w:p>
+    <w:p>
+      <w:pPr>
+        <w:pStyle w:val="Caption"/>
+        <w:jc w:val="center"/>
+        <w:rPr>
+          <w:b w:val="0"/>
+          <w:color w:val="auto"/>
+          <w:sz w:val="20"/>
+        </w:rPr>
+      </w:pPr>
+      <w:r>
+        <w:rPr>
+          <w:b w:val="0"/>
+          <w:color w:val="auto"/>
+          <w:sz w:val="20"/>
+        </w:rPr>
+        <w:t>Slika [7] – dijagram dekompozicije funkcija</w:t>
+      </w:r>
+    </w:p>
+    <w:p/>
+    <w:p/>
+    <w:p/>
+    <w:p/>
+    <w:p/>
+    <w:p/>
+    <w:p/>
+    <w:p/>
+    <w:p/>
+    <w:p/>
+    <w:p/>
+    <w:p/>
+    <w:p/>
+    <w:p/>
+    <w:p/>
+    <w:p>
+      <w:pPr>
+        <w:pStyle w:val="Heading1"/>
+        <w:rPr>
+          <w:rFonts w:asciiTheme="minorHAnsi" w:hAnsiTheme="minorHAnsi" w:cstheme="minorHAnsi"/>
+        </w:rPr>
+      </w:pPr>
+      <w:bookmarkStart w:id="27" w:name="_Toc137923751"/>
+      <w:r>
+        <w:rPr>
+          <w:rFonts w:asciiTheme="minorHAnsi" w:hAnsiTheme="minorHAnsi" w:cstheme="minorHAnsi"/>
+        </w:rPr>
+        <w:lastRenderedPageBreak/>
+        <w:t>Dodatak</w:t>
+      </w:r>
+      <w:bookmarkEnd w:id="27"/>
+    </w:p>
+    <w:p>
+      <w:r>
+        <w:t xml:space="preserve">[1] </w:t>
+      </w:r>
+      <w:r>
+        <w:t>Prilozi</w:t>
+      </w:r>
+      <w:r>
+        <w:t>/PorijekloZahtjeva-Intervju-Korisnik</w:t>
+      </w:r>
+    </w:p>
+    <w:p>
+      <w:r>
+        <w:t xml:space="preserve">[2] </w:t>
+      </w:r>
+      <w:r>
+        <w:t>Prilozi</w:t>
+      </w:r>
+      <w:r>
+        <w:t>/PorijekloZahtjeva-Intervju-Naručitelj</w:t>
+      </w:r>
+    </w:p>
+    <w:p>
+      <w:r>
+        <w:t xml:space="preserve">[3] </w:t>
+      </w:r>
+      <w:r>
+        <w:t>Prilozi</w:t>
+      </w:r>
+      <w:r>
+        <w:t>/PorijekloZahtjeva-Surogat</w:t>
+      </w:r>
+    </w:p>
+    <w:p>
+      <w:r>
+        <w:t>[4] Izvorne datoteke/</w:t>
+      </w:r>
+      <w:r>
+        <w:t>ProcessDiagram</w:t>
+      </w:r>
+    </w:p>
+    <w:p>
+      <w:r>
+        <w:t>[5] Izvorne datoteke/</w:t>
+      </w:r>
+      <w:r>
+        <w:t>ContextDiagram</w:t>
+      </w:r>
+    </w:p>
+    <w:p>
+      <w:r>
+        <w:t>[6] Izvorne datoteke/</w:t>
+      </w:r>
+      <w:r>
+        <w:t>DetailDiagram</w:t>
+      </w:r>
+    </w:p>
+    <w:p>
+      <w:r>
+        <w:t>[7] Izvorne datoteke/FunctionDecompositionDiagram</w:t>
+      </w:r>
+      <w:bookmarkStart w:id="28" w:name="_GoBack"/>
+      <w:bookmarkEnd w:id="28"/>
+    </w:p>
+    <w:p/>
     <w:sectPr>
       <w:pgSz w:w="11906" w:h="16838"/>
       <w:pgMar w:top="1417" w:right="1417" w:bottom="1417" w:left="1417" w:header="708" w:footer="708" w:gutter="0"/>
@@ -4308,7 +5364,7 @@
               <w:rFonts w:ascii="Times New Roman" w:hAnsi="Times New Roman"/>
               <w:noProof/>
             </w:rPr>
-            <w:t>8</w:t>
+            <w:t>10</w:t>
           </w:r>
           <w:r>
             <w:rPr>
@@ -4351,7 +5407,7 @@
               <w:rFonts w:ascii="Times New Roman" w:hAnsi="Times New Roman"/>
               <w:noProof/>
             </w:rPr>
-            <w:t>8</w:t>
+            <w:t>11</w:t>
           </w:r>
           <w:r>
             <w:rPr>
@@ -4455,7 +5511,7 @@
             <w:rPr>
               <w:rFonts w:ascii="Times New Roman" w:hAnsi="Times New Roman"/>
             </w:rPr>
-            <w:t>Zdravstveni karton</w:t>
+            <w:t>Digital Game Store</w:t>
           </w:r>
           <w:r>
             <w:rPr>
@@ -5171,6 +6227,119 @@
     </w:lvl>
   </w:abstractNum>
   <w:abstractNum w:abstractNumId="6">
+    <w:nsid w:val="51707F94"/>
+    <w:multiLevelType w:val="hybridMultilevel"/>
+    <w:tmpl w:val="5D168A72"/>
+    <w:lvl w:ilvl="0" w:tplc="04090001">
+      <w:start w:val="1"/>
+      <w:numFmt w:val="bullet"/>
+      <w:lvlText w:val=""/>
+      <w:lvlJc w:val="left"/>
+      <w:pPr>
+        <w:ind w:left="720" w:hanging="360"/>
+      </w:pPr>
+      <w:rPr>
+        <w:rFonts w:ascii="Symbol" w:hAnsi="Symbol" w:hint="default"/>
+      </w:rPr>
+    </w:lvl>
+    <w:lvl w:ilvl="1" w:tplc="04090003" w:tentative="1">
+      <w:start w:val="1"/>
+      <w:numFmt w:val="bullet"/>
+      <w:lvlText w:val="o"/>
+      <w:lvlJc w:val="left"/>
+      <w:pPr>
+        <w:ind w:left="1440" w:hanging="360"/>
+      </w:pPr>
+      <w:rPr>
+        <w:rFonts w:ascii="Courier New" w:hAnsi="Courier New" w:cs="Courier New" w:hint="default"/>
+      </w:rPr>
+    </w:lvl>
+    <w:lvl w:ilvl="2" w:tplc="04090005" w:tentative="1">
+      <w:start w:val="1"/>
+      <w:numFmt w:val="bullet"/>
+      <w:lvlText w:val=""/>
+      <w:lvlJc w:val="left"/>
+      <w:pPr>
+        <w:ind w:left="2160" w:hanging="360"/>
+      </w:pPr>
+      <w:rPr>
+        <w:rFonts w:ascii="Wingdings" w:hAnsi="Wingdings" w:hint="default"/>
+      </w:rPr>
+    </w:lvl>
+    <w:lvl w:ilvl="3" w:tplc="04090001" w:tentative="1">
+      <w:start w:val="1"/>
+      <w:numFmt w:val="bullet"/>
+      <w:lvlText w:val=""/>
+      <w:lvlJc w:val="left"/>
+      <w:pPr>
+        <w:ind w:left="2880" w:hanging="360"/>
+      </w:pPr>
+      <w:rPr>
+        <w:rFonts w:ascii="Symbol" w:hAnsi="Symbol" w:hint="default"/>
+      </w:rPr>
+    </w:lvl>
+    <w:lvl w:ilvl="4" w:tplc="04090003" w:tentative="1">
+      <w:start w:val="1"/>
+      <w:numFmt w:val="bullet"/>
+      <w:lvlText w:val="o"/>
+      <w:lvlJc w:val="left"/>
+      <w:pPr>
+        <w:ind w:left="3600" w:hanging="360"/>
+      </w:pPr>
+      <w:rPr>
+        <w:rFonts w:ascii="Courier New" w:hAnsi="Courier New" w:cs="Courier New" w:hint="default"/>
+      </w:rPr>
+    </w:lvl>
+    <w:lvl w:ilvl="5" w:tplc="04090005" w:tentative="1">
+      <w:start w:val="1"/>
+      <w:numFmt w:val="bullet"/>
+      <w:lvlText w:val=""/>
+      <w:lvlJc w:val="left"/>
+      <w:pPr>
+        <w:ind w:left="4320" w:hanging="360"/>
+      </w:pPr>
+      <w:rPr>
+        <w:rFonts w:ascii="Wingdings" w:hAnsi="Wingdings" w:hint="default"/>
+      </w:rPr>
+    </w:lvl>
+    <w:lvl w:ilvl="6" w:tplc="04090001" w:tentative="1">
+      <w:start w:val="1"/>
+      <w:numFmt w:val="bullet"/>
+      <w:lvlText w:val=""/>
+      <w:lvlJc w:val="left"/>
+      <w:pPr>
+        <w:ind w:left="5040" w:hanging="360"/>
+      </w:pPr>
+      <w:rPr>
+        <w:rFonts w:ascii="Symbol" w:hAnsi="Symbol" w:hint="default"/>
+      </w:rPr>
+    </w:lvl>
+    <w:lvl w:ilvl="7" w:tplc="04090003" w:tentative="1">
+      <w:start w:val="1"/>
+      <w:numFmt w:val="bullet"/>
+      <w:lvlText w:val="o"/>
+      <w:lvlJc w:val="left"/>
+      <w:pPr>
+        <w:ind w:left="5760" w:hanging="360"/>
+      </w:pPr>
+      <w:rPr>
+        <w:rFonts w:ascii="Courier New" w:hAnsi="Courier New" w:cs="Courier New" w:hint="default"/>
+      </w:rPr>
+    </w:lvl>
+    <w:lvl w:ilvl="8" w:tplc="04090005" w:tentative="1">
+      <w:start w:val="1"/>
+      <w:numFmt w:val="bullet"/>
+      <w:lvlText w:val=""/>
+      <w:lvlJc w:val="left"/>
+      <w:pPr>
+        <w:ind w:left="6480" w:hanging="360"/>
+      </w:pPr>
+      <w:rPr>
+        <w:rFonts w:ascii="Wingdings" w:hAnsi="Wingdings" w:hint="default"/>
+      </w:rPr>
+    </w:lvl>
+  </w:abstractNum>
+  <w:abstractNum w:abstractNumId="7">
     <w:nsid w:val="51D238BC"/>
     <w:multiLevelType w:val="multilevel"/>
     <w:tmpl w:val="85208920"/>
@@ -5283,7 +6452,7 @@
       </w:rPr>
     </w:lvl>
   </w:abstractNum>
-  <w:abstractNum w:abstractNumId="7">
+  <w:abstractNum w:abstractNumId="8">
     <w:nsid w:val="55F268C8"/>
     <w:multiLevelType w:val="multilevel"/>
     <w:tmpl w:val="03262DA2"/>
@@ -5396,7 +6565,7 @@
       </w:rPr>
     </w:lvl>
   </w:abstractNum>
-  <w:abstractNum w:abstractNumId="8">
+  <w:abstractNum w:abstractNumId="9">
     <w:nsid w:val="5F867495"/>
     <w:multiLevelType w:val="multilevel"/>
     <w:tmpl w:val="DE643820"/>
@@ -5517,7 +6686,7 @@
       </w:rPr>
     </w:lvl>
   </w:abstractNum>
-  <w:abstractNum w:abstractNumId="9">
+  <w:abstractNum w:abstractNumId="10">
     <w:nsid w:val="5FD701CA"/>
     <w:multiLevelType w:val="hybridMultilevel"/>
     <w:tmpl w:val="902A327C"/>
@@ -5630,11 +6799,124 @@
       </w:rPr>
     </w:lvl>
   </w:abstractNum>
+  <w:abstractNum w:abstractNumId="11">
+    <w:nsid w:val="6A917A69"/>
+    <w:multiLevelType w:val="hybridMultilevel"/>
+    <w:tmpl w:val="AE26528E"/>
+    <w:lvl w:ilvl="0" w:tplc="08090001">
+      <w:start w:val="1"/>
+      <w:numFmt w:val="bullet"/>
+      <w:lvlText w:val=""/>
+      <w:lvlJc w:val="left"/>
+      <w:pPr>
+        <w:ind w:left="720" w:hanging="360"/>
+      </w:pPr>
+      <w:rPr>
+        <w:rFonts w:ascii="Symbol" w:hAnsi="Symbol" w:hint="default"/>
+      </w:rPr>
+    </w:lvl>
+    <w:lvl w:ilvl="1" w:tplc="08090003" w:tentative="1">
+      <w:start w:val="1"/>
+      <w:numFmt w:val="bullet"/>
+      <w:lvlText w:val="o"/>
+      <w:lvlJc w:val="left"/>
+      <w:pPr>
+        <w:ind w:left="1440" w:hanging="360"/>
+      </w:pPr>
+      <w:rPr>
+        <w:rFonts w:ascii="Courier New" w:hAnsi="Courier New" w:cs="Courier New" w:hint="default"/>
+      </w:rPr>
+    </w:lvl>
+    <w:lvl w:ilvl="2" w:tplc="08090005" w:tentative="1">
+      <w:start w:val="1"/>
+      <w:numFmt w:val="bullet"/>
+      <w:lvlText w:val=""/>
+      <w:lvlJc w:val="left"/>
+      <w:pPr>
+        <w:ind w:left="2160" w:hanging="360"/>
+      </w:pPr>
+      <w:rPr>
+        <w:rFonts w:ascii="Wingdings" w:hAnsi="Wingdings" w:hint="default"/>
+      </w:rPr>
+    </w:lvl>
+    <w:lvl w:ilvl="3" w:tplc="08090001" w:tentative="1">
+      <w:start w:val="1"/>
+      <w:numFmt w:val="bullet"/>
+      <w:lvlText w:val=""/>
+      <w:lvlJc w:val="left"/>
+      <w:pPr>
+        <w:ind w:left="2880" w:hanging="360"/>
+      </w:pPr>
+      <w:rPr>
+        <w:rFonts w:ascii="Symbol" w:hAnsi="Symbol" w:hint="default"/>
+      </w:rPr>
+    </w:lvl>
+    <w:lvl w:ilvl="4" w:tplc="08090003" w:tentative="1">
+      <w:start w:val="1"/>
+      <w:numFmt w:val="bullet"/>
+      <w:lvlText w:val="o"/>
+      <w:lvlJc w:val="left"/>
+      <w:pPr>
+        <w:ind w:left="3600" w:hanging="360"/>
+      </w:pPr>
+      <w:rPr>
+        <w:rFonts w:ascii="Courier New" w:hAnsi="Courier New" w:cs="Courier New" w:hint="default"/>
+      </w:rPr>
+    </w:lvl>
+    <w:lvl w:ilvl="5" w:tplc="08090005" w:tentative="1">
+      <w:start w:val="1"/>
+      <w:numFmt w:val="bullet"/>
+      <w:lvlText w:val=""/>
+      <w:lvlJc w:val="left"/>
+      <w:pPr>
+        <w:ind w:left="4320" w:hanging="360"/>
+      </w:pPr>
+      <w:rPr>
+        <w:rFonts w:ascii="Wingdings" w:hAnsi="Wingdings" w:hint="default"/>
+      </w:rPr>
+    </w:lvl>
+    <w:lvl w:ilvl="6" w:tplc="08090001" w:tentative="1">
+      <w:start w:val="1"/>
+      <w:numFmt w:val="bullet"/>
+      <w:lvlText w:val=""/>
+      <w:lvlJc w:val="left"/>
+      <w:pPr>
+        <w:ind w:left="5040" w:hanging="360"/>
+      </w:pPr>
+      <w:rPr>
+        <w:rFonts w:ascii="Symbol" w:hAnsi="Symbol" w:hint="default"/>
+      </w:rPr>
+    </w:lvl>
+    <w:lvl w:ilvl="7" w:tplc="08090003" w:tentative="1">
+      <w:start w:val="1"/>
+      <w:numFmt w:val="bullet"/>
+      <w:lvlText w:val="o"/>
+      <w:lvlJc w:val="left"/>
+      <w:pPr>
+        <w:ind w:left="5760" w:hanging="360"/>
+      </w:pPr>
+      <w:rPr>
+        <w:rFonts w:ascii="Courier New" w:hAnsi="Courier New" w:cs="Courier New" w:hint="default"/>
+      </w:rPr>
+    </w:lvl>
+    <w:lvl w:ilvl="8" w:tplc="08090005" w:tentative="1">
+      <w:start w:val="1"/>
+      <w:numFmt w:val="bullet"/>
+      <w:lvlText w:val=""/>
+      <w:lvlJc w:val="left"/>
+      <w:pPr>
+        <w:ind w:left="6480" w:hanging="360"/>
+      </w:pPr>
+      <w:rPr>
+        <w:rFonts w:ascii="Wingdings" w:hAnsi="Wingdings" w:hint="default"/>
+      </w:rPr>
+    </w:lvl>
+  </w:abstractNum>
   <w:num w:numId="1">
-    <w:abstractNumId w:val="8"/>
+    <w:abstractNumId w:val="9"/>
   </w:num>
   <w:num w:numId="2">
-    <w:abstractNumId w:val="6"/>
+    <w:abstractNumId w:val="7"/>
   </w:num>
   <w:num w:numId="3">
     <w:abstractNumId w:val="5"/>
@@ -5652,13 +6934,19 @@
     <w:abstractNumId w:val="2"/>
   </w:num>
   <w:num w:numId="8">
-    <w:abstractNumId w:val="7"/>
+    <w:abstractNumId w:val="8"/>
   </w:num>
   <w:num w:numId="9">
     <w:abstractNumId w:val="1"/>
   </w:num>
   <w:num w:numId="10">
-    <w:abstractNumId w:val="9"/>
+    <w:abstractNumId w:val="10"/>
+  </w:num>
+  <w:num w:numId="11">
+    <w:abstractNumId w:val="6"/>
+  </w:num>
+  <w:num w:numId="12">
+    <w:abstractNumId w:val="11"/>
   </w:num>
 </w:numbering>
 </file>
@@ -6261,6 +7549,25 @@
       <w:szCs w:val="16"/>
     </w:rPr>
   </w:style>
+  <w:style w:type="paragraph" w:styleId="Caption">
+    <w:name w:val="caption"/>
+    <w:basedOn w:val="Normal"/>
+    <w:next w:val="Normal"/>
+    <w:uiPriority w:val="35"/>
+    <w:unhideWhenUsed/>
+    <w:qFormat/>
+    <w:rsid w:val="00BD1A05"/>
+    <w:pPr>
+      <w:spacing w:after="200" w:line="240" w:lineRule="auto"/>
+    </w:pPr>
+    <w:rPr>
+      <w:b/>
+      <w:bCs/>
+      <w:color w:val="4472C4" w:themeColor="accent1"/>
+      <w:sz w:val="18"/>
+      <w:szCs w:val="18"/>
+    </w:rPr>
+  </w:style>
 </w:styles>
 </file>
 
@@ -6862,6 +8169,25 @@
       <w:szCs w:val="16"/>
     </w:rPr>
   </w:style>
+  <w:style w:type="paragraph" w:styleId="Caption">
+    <w:name w:val="caption"/>
+    <w:basedOn w:val="Normal"/>
+    <w:next w:val="Normal"/>
+    <w:uiPriority w:val="35"/>
+    <w:unhideWhenUsed/>
+    <w:qFormat/>
+    <w:rsid w:val="00BD1A05"/>
+    <w:pPr>
+      <w:spacing w:after="200" w:line="240" w:lineRule="auto"/>
+    </w:pPr>
+    <w:rPr>
+      <w:b/>
+      <w:bCs/>
+      <w:color w:val="4472C4" w:themeColor="accent1"/>
+      <w:sz w:val="18"/>
+      <w:szCs w:val="18"/>
+    </w:rPr>
+  </w:style>
 </w:styles>
 </file>
 
@@ -7154,7 +8480,7 @@
   <a:extraClrSchemeLst/>
   <a:extLst>
     <a:ext uri="{05A4C25C-085E-4340-85A3-A5531E510DB2}">
-      <thm15:themeFamily xmlns:thm15="http://schemas.microsoft.com/office/thememl/2012/main" xmlns="" name="Office Theme" id="{62F939B6-93AF-4DB8-9C6B-D6C7DFDC589F}" vid="{4A3C46E8-61CC-4603-A589-7422A47A8E4A}"/>
+      <thm15:themeFamily xmlns="" xmlns:thm15="http://schemas.microsoft.com/office/thememl/2012/main" name="Office Theme" id="{62F939B6-93AF-4DB8-9C6B-D6C7DFDC589F}" vid="{4A3C46E8-61CC-4603-A589-7422A47A8E4A}"/>
     </a:ext>
   </a:extLst>
 </a:theme>
@@ -7165,7 +8491,7 @@
 </file>
 
 <file path=customXml/itemProps1.xml><?xml version="1.0" encoding="utf-8"?>
-<ds:datastoreItem xmlns:ds="http://schemas.openxmlformats.org/officeDocument/2006/customXml" ds:itemID="{6CD7A9AA-EE37-4ABA-B628-CC091E69ECA1}">
+<ds:datastoreItem xmlns:ds="http://schemas.openxmlformats.org/officeDocument/2006/customXml" ds:itemID="{D1B6CF92-EC05-44AD-BBF9-33B55D272EEE}">
   <ds:schemaRefs>
     <ds:schemaRef ds:uri="http://schemas.openxmlformats.org/officeDocument/2006/bibliography"/>
   </ds:schemaRefs>

</xml_diff>